<commit_message>
update to Convoy effect section
</commit_message>
<xml_diff>
--- a/Lecture-4/Lecture-4.docx
+++ b/Lecture-4/Lecture-4.docx
@@ -939,10 +939,10 @@
           <w:rFonts w:cs="B Nazanin"/>
           <w:sz w:val="36"/>
           <w:szCs w:val="36"/>
-          <w:lang w:bidi="fa-IR"/>
-        </w:rPr>
-      </w:pPr>
-      <w:bookmarkStart w:id="0" w:name="_GoBack"/>
+          <w:rtl/>
+          <w:lang w:bidi="fa-IR"/>
+        </w:rPr>
+      </w:pPr>
       <w:r>
         <w:rPr>
           <w:rFonts w:cs="B Nazanin"/>
@@ -987,6 +987,709 @@
           </wp:inline>
         </w:drawing>
       </w:r>
+    </w:p>
+    <w:p>
+      <w:pPr>
+        <w:bidi/>
+        <w:rPr>
+          <w:rFonts w:cs="B Nazanin"/>
+          <w:sz w:val="36"/>
+          <w:szCs w:val="36"/>
+          <w:rtl/>
+          <w:lang w:bidi="fa-IR"/>
+        </w:rPr>
+      </w:pPr>
+      <w:r>
+        <w:rPr>
+          <w:rFonts w:cs="B Nazanin" w:hint="cs"/>
+          <w:sz w:val="36"/>
+          <w:szCs w:val="36"/>
+          <w:rtl/>
+          <w:lang w:bidi="fa-IR"/>
+        </w:rPr>
+        <w:t xml:space="preserve">زمان انتظار برای </w:t>
+      </w:r>
+      <w:r>
+        <w:rPr>
+          <w:rFonts w:cs="B Nazanin"/>
+          <w:sz w:val="36"/>
+          <w:szCs w:val="36"/>
+          <w:lang w:bidi="fa-IR"/>
+        </w:rPr>
+        <w:t xml:space="preserve">P1 </w:t>
+      </w:r>
+      <w:r>
+        <w:rPr>
+          <w:rFonts w:cs="B Nazanin" w:hint="cs"/>
+          <w:sz w:val="36"/>
+          <w:szCs w:val="36"/>
+          <w:rtl/>
+          <w:lang w:bidi="fa-IR"/>
+        </w:rPr>
+        <w:t xml:space="preserve"> برابر با صفر میلی ثانیه، برای </w:t>
+      </w:r>
+      <w:r>
+        <w:rPr>
+          <w:rFonts w:cs="B Nazanin"/>
+          <w:sz w:val="36"/>
+          <w:szCs w:val="36"/>
+          <w:lang w:bidi="fa-IR"/>
+        </w:rPr>
+        <w:t xml:space="preserve">P2 </w:t>
+      </w:r>
+      <w:r>
+        <w:rPr>
+          <w:rFonts w:cs="B Nazanin" w:hint="cs"/>
+          <w:sz w:val="36"/>
+          <w:szCs w:val="36"/>
+          <w:rtl/>
+          <w:lang w:bidi="fa-IR"/>
+        </w:rPr>
+        <w:t xml:space="preserve"> برابر با </w:t>
+      </w:r>
+      <w:r>
+        <w:rPr>
+          <w:rFonts w:cs="B Nazanin"/>
+          <w:sz w:val="36"/>
+          <w:szCs w:val="36"/>
+          <w:lang w:bidi="fa-IR"/>
+        </w:rPr>
+        <w:t xml:space="preserve">24 </w:t>
+      </w:r>
+      <w:r>
+        <w:rPr>
+          <w:rFonts w:cs="B Nazanin" w:hint="cs"/>
+          <w:sz w:val="36"/>
+          <w:szCs w:val="36"/>
+          <w:rtl/>
+          <w:lang w:bidi="fa-IR"/>
+        </w:rPr>
+        <w:t xml:space="preserve"> میلی ثانیه و برای </w:t>
+      </w:r>
+      <w:r>
+        <w:rPr>
+          <w:rFonts w:cs="B Nazanin"/>
+          <w:sz w:val="36"/>
+          <w:szCs w:val="36"/>
+          <w:lang w:bidi="fa-IR"/>
+        </w:rPr>
+        <w:t xml:space="preserve">P3 </w:t>
+      </w:r>
+      <w:r>
+        <w:rPr>
+          <w:rFonts w:cs="B Nazanin" w:hint="cs"/>
+          <w:sz w:val="36"/>
+          <w:szCs w:val="36"/>
+          <w:rtl/>
+          <w:lang w:bidi="fa-IR"/>
+        </w:rPr>
+        <w:t xml:space="preserve"> برابر با </w:t>
+      </w:r>
+      <w:r>
+        <w:rPr>
+          <w:rFonts w:cs="B Nazanin"/>
+          <w:sz w:val="36"/>
+          <w:szCs w:val="36"/>
+          <w:lang w:bidi="fa-IR"/>
+        </w:rPr>
+        <w:t xml:space="preserve">27 </w:t>
+      </w:r>
+      <w:r>
+        <w:rPr>
+          <w:rFonts w:cs="B Nazanin" w:hint="cs"/>
+          <w:sz w:val="36"/>
+          <w:szCs w:val="36"/>
+          <w:rtl/>
+          <w:lang w:bidi="fa-IR"/>
+        </w:rPr>
+        <w:t xml:space="preserve"> میلی ثانیه است</w:t>
+      </w:r>
+    </w:p>
+    <w:p>
+      <w:pPr>
+        <w:bidi/>
+        <w:rPr>
+          <w:rFonts w:cs="B Nazanin" w:hint="cs"/>
+          <w:sz w:val="36"/>
+          <w:szCs w:val="36"/>
+          <w:rtl/>
+          <w:lang w:bidi="fa-IR"/>
+        </w:rPr>
+      </w:pPr>
+      <w:r>
+        <w:rPr>
+          <w:rFonts w:cs="B Nazanin" w:hint="cs"/>
+          <w:sz w:val="36"/>
+          <w:szCs w:val="36"/>
+          <w:rtl/>
+          <w:lang w:bidi="fa-IR"/>
+        </w:rPr>
+        <w:t xml:space="preserve">بنابراین میانگین زمان انتظار برابر با (0+24+27)/ (3) </w:t>
+      </w:r>
+      <w:r>
+        <w:rPr>
+          <w:rFonts w:cs="B Nazanin"/>
+          <w:sz w:val="36"/>
+          <w:szCs w:val="36"/>
+          <w:rtl/>
+          <w:lang w:bidi="fa-IR"/>
+        </w:rPr>
+        <w:t xml:space="preserve">~= </w:t>
+      </w:r>
+      <w:r>
+        <w:rPr>
+          <w:rFonts w:cs="B Nazanin" w:hint="cs"/>
+          <w:sz w:val="36"/>
+          <w:szCs w:val="36"/>
+          <w:rtl/>
+          <w:lang w:bidi="fa-IR"/>
+        </w:rPr>
+        <w:t>17</w:t>
+      </w:r>
+      <w:r>
+        <w:rPr>
+          <w:rFonts w:cs="B Nazanin" w:hint="cs"/>
+          <w:sz w:val="36"/>
+          <w:szCs w:val="36"/>
+          <w:rtl/>
+          <w:lang w:bidi="fa-IR"/>
+        </w:rPr>
+        <w:t xml:space="preserve"> میلی ثانیه است.</w:t>
+      </w:r>
+      <w:r>
+        <w:rPr>
+          <w:rFonts w:cs="B Nazanin"/>
+          <w:sz w:val="36"/>
+          <w:szCs w:val="36"/>
+          <w:rtl/>
+          <w:lang w:bidi="fa-IR"/>
+        </w:rPr>
+        <w:br/>
+      </w:r>
+    </w:p>
+    <w:p>
+      <w:pPr>
+        <w:bidi/>
+        <w:rPr>
+          <w:rFonts w:cs="B Nazanin"/>
+          <w:sz w:val="36"/>
+          <w:szCs w:val="36"/>
+          <w:rtl/>
+          <w:lang w:bidi="fa-IR"/>
+        </w:rPr>
+      </w:pPr>
+      <w:r>
+        <w:rPr>
+          <w:rFonts w:cs="B Nazanin" w:hint="cs"/>
+          <w:sz w:val="36"/>
+          <w:szCs w:val="36"/>
+          <w:rtl/>
+          <w:lang w:bidi="fa-IR"/>
+        </w:rPr>
+        <w:lastRenderedPageBreak/>
+        <w:t xml:space="preserve">اگر فرایند ها به ترتیب </w:t>
+      </w:r>
+      <w:r>
+        <w:rPr>
+          <w:rFonts w:cs="B Nazanin"/>
+          <w:sz w:val="36"/>
+          <w:szCs w:val="36"/>
+          <w:lang w:bidi="fa-IR"/>
+        </w:rPr>
+        <w:t xml:space="preserve">p1 p3 p2 </w:t>
+      </w:r>
+      <w:r>
+        <w:rPr>
+          <w:rFonts w:cs="B Nazanin" w:hint="cs"/>
+          <w:sz w:val="36"/>
+          <w:szCs w:val="36"/>
+          <w:rtl/>
+          <w:lang w:bidi="fa-IR"/>
+        </w:rPr>
+        <w:t xml:space="preserve"> باشد، نتیجه نمودار گانت به صورت زیر است:</w:t>
+      </w:r>
+    </w:p>
+    <w:p>
+      <w:pPr>
+        <w:bidi/>
+        <w:jc w:val="center"/>
+        <w:rPr>
+          <w:rFonts w:cs="B Nazanin"/>
+          <w:sz w:val="36"/>
+          <w:szCs w:val="36"/>
+          <w:rtl/>
+          <w:lang w:bidi="fa-IR"/>
+        </w:rPr>
+      </w:pPr>
+      <w:r>
+        <w:rPr>
+          <w:rFonts w:cs="B Nazanin"/>
+          <w:sz w:val="36"/>
+          <w:szCs w:val="36"/>
+          <w:rtl/>
+          <w:lang w:bidi="fa-IR"/>
+        </w:rPr>
+        <w:drawing>
+          <wp:inline distT="0" distB="0" distL="0" distR="0" wp14:anchorId="2A2C7AE3" wp14:editId="4C271149">
+            <wp:extent cx="5668615" cy="819397"/>
+            <wp:effectExtent l="0" t="0" r="0" b="0"/>
+            <wp:docPr id="6" name="Picture 6"/>
+            <wp:cNvGraphicFramePr>
+              <a:graphicFrameLocks xmlns:a="http://schemas.openxmlformats.org/drawingml/2006/main" noChangeAspect="1"/>
+            </wp:cNvGraphicFramePr>
+            <a:graphic xmlns:a="http://schemas.openxmlformats.org/drawingml/2006/main">
+              <a:graphicData uri="http://schemas.openxmlformats.org/drawingml/2006/picture">
+                <pic:pic xmlns:pic="http://schemas.openxmlformats.org/drawingml/2006/picture">
+                  <pic:nvPicPr>
+                    <pic:cNvPr id="1" name=""/>
+                    <pic:cNvPicPr/>
+                  </pic:nvPicPr>
+                  <pic:blipFill>
+                    <a:blip r:embed="rId8"/>
+                    <a:stretch>
+                      <a:fillRect/>
+                    </a:stretch>
+                  </pic:blipFill>
+                  <pic:spPr>
+                    <a:xfrm>
+                      <a:off x="0" y="0"/>
+                      <a:ext cx="5725180" cy="827573"/>
+                    </a:xfrm>
+                    <a:prstGeom prst="rect">
+                      <a:avLst/>
+                    </a:prstGeom>
+                  </pic:spPr>
+                </pic:pic>
+              </a:graphicData>
+            </a:graphic>
+          </wp:inline>
+        </w:drawing>
+      </w:r>
+    </w:p>
+    <w:p>
+      <w:pPr>
+        <w:bidi/>
+        <w:jc w:val="both"/>
+        <w:rPr>
+          <w:rFonts w:cs="B Nazanin"/>
+          <w:sz w:val="36"/>
+          <w:szCs w:val="36"/>
+          <w:lang w:bidi="fa-IR"/>
+        </w:rPr>
+      </w:pPr>
+      <w:r>
+        <w:rPr>
+          <w:rFonts w:cs="B Nazanin" w:hint="cs"/>
+          <w:sz w:val="36"/>
+          <w:szCs w:val="36"/>
+          <w:rtl/>
+          <w:lang w:bidi="fa-IR"/>
+        </w:rPr>
+        <w:t xml:space="preserve">اکنون میانگین زمان انتظار برابر با </w:t>
+      </w:r>
+    </w:p>
+    <w:p>
+      <w:pPr>
+        <w:bidi/>
+        <w:jc w:val="right"/>
+        <w:rPr>
+          <w:rFonts w:cs="B Nazanin"/>
+          <w:sz w:val="36"/>
+          <w:szCs w:val="36"/>
+          <w:lang w:bidi="fa-IR"/>
+        </w:rPr>
+      </w:pPr>
+      <w:r>
+        <w:rPr>
+          <w:rFonts w:cs="B Nazanin" w:hint="cs"/>
+          <w:sz w:val="36"/>
+          <w:szCs w:val="36"/>
+          <w:rtl/>
+          <w:lang w:bidi="fa-IR"/>
+        </w:rPr>
+        <w:t xml:space="preserve">(0+3+6) / 3 </w:t>
+      </w:r>
+      <w:r>
+        <w:rPr>
+          <w:rFonts w:cs="B Nazanin"/>
+          <w:sz w:val="36"/>
+          <w:szCs w:val="36"/>
+          <w:lang w:bidi="fa-IR"/>
+        </w:rPr>
+        <w:t xml:space="preserve"> 3 =~</w:t>
+      </w:r>
+    </w:p>
+    <w:p>
+      <w:pPr>
+        <w:bidi/>
+        <w:rPr>
+          <w:rFonts w:cs="B Nazanin"/>
+          <w:sz w:val="36"/>
+          <w:szCs w:val="36"/>
+          <w:rtl/>
+          <w:lang w:bidi="fa-IR"/>
+        </w:rPr>
+      </w:pPr>
+      <w:r>
+        <w:rPr>
+          <w:rFonts w:cs="B Nazanin" w:hint="cs"/>
+          <w:sz w:val="36"/>
+          <w:szCs w:val="36"/>
+          <w:rtl/>
+          <w:lang w:bidi="fa-IR"/>
+        </w:rPr>
+        <w:t xml:space="preserve">میلی ثانیه است، این کاهش زمان قابل توجه است. بنابراین میانگین زمان انتظار تحت سیاست </w:t>
+      </w:r>
+      <w:r>
+        <w:rPr>
+          <w:rFonts w:cs="B Nazanin"/>
+          <w:sz w:val="36"/>
+          <w:szCs w:val="36"/>
+          <w:lang w:bidi="fa-IR"/>
+        </w:rPr>
+        <w:t>FCFS</w:t>
+      </w:r>
+      <w:r>
+        <w:rPr>
+          <w:rFonts w:cs="B Nazanin" w:hint="cs"/>
+          <w:sz w:val="36"/>
+          <w:szCs w:val="36"/>
+          <w:rtl/>
+          <w:lang w:bidi="fa-IR"/>
+        </w:rPr>
+        <w:t xml:space="preserve"> کمینه (حداقل) نیست و ممکن است با تغییرات زیادی که در انفجار پردازنده</w:t>
+      </w:r>
+      <w:r>
+        <w:rPr>
+          <w:rFonts w:cs="B Nazanin" w:hint="cs"/>
+          <w:sz w:val="36"/>
+          <w:szCs w:val="36"/>
+          <w:rtl/>
+          <w:lang w:bidi="fa-IR"/>
+        </w:rPr>
+        <w:t xml:space="preserve"> ی  فراینده</w:t>
+      </w:r>
+      <w:r>
+        <w:rPr>
+          <w:rFonts w:cs="B Nazanin" w:hint="cs"/>
+          <w:sz w:val="36"/>
+          <w:szCs w:val="36"/>
+          <w:rtl/>
+          <w:lang w:bidi="fa-IR"/>
+        </w:rPr>
+        <w:t>ا ایجاد می شود ، تغییر کند</w:t>
+      </w:r>
+    </w:p>
+    <w:p>
+      <w:pPr>
+        <w:bidi/>
+        <w:rPr>
+          <w:rFonts w:cs="B Nazanin" w:hint="cs"/>
+          <w:sz w:val="36"/>
+          <w:szCs w:val="36"/>
+          <w:rtl/>
+          <w:lang w:bidi="fa-IR"/>
+        </w:rPr>
+      </w:pPr>
+      <w:r>
+        <w:rPr>
+          <w:rFonts w:cs="B Nazanin" w:hint="cs"/>
+          <w:sz w:val="36"/>
+          <w:szCs w:val="36"/>
+          <w:rtl/>
+          <w:lang w:bidi="fa-IR"/>
+        </w:rPr>
+        <w:t xml:space="preserve">فرض می کنیم یک فرایند در تنگنای پردازنده و چند فرایند در تنگنای </w:t>
+      </w:r>
+      <w:r>
+        <w:rPr>
+          <w:rFonts w:cs="B Nazanin"/>
+          <w:sz w:val="36"/>
+          <w:szCs w:val="36"/>
+          <w:lang w:bidi="fa-IR"/>
+        </w:rPr>
+        <w:t>i/o</w:t>
+      </w:r>
+      <w:r>
+        <w:rPr>
+          <w:rFonts w:cs="B Nazanin" w:hint="cs"/>
+          <w:sz w:val="36"/>
+          <w:szCs w:val="36"/>
+          <w:rtl/>
+          <w:lang w:bidi="fa-IR"/>
+        </w:rPr>
+        <w:t xml:space="preserve"> داریم. وقتی فرایندها در صف های سیستم جا به جا می شوند. این وضعیت ممکن است پیش بیایید:</w:t>
+      </w:r>
+    </w:p>
+    <w:p>
+      <w:pPr>
+        <w:bidi/>
+        <w:rPr>
+          <w:rFonts w:cs="B Nazanin"/>
+          <w:sz w:val="36"/>
+          <w:szCs w:val="36"/>
+          <w:rtl/>
+          <w:lang w:bidi="fa-IR"/>
+        </w:rPr>
+      </w:pPr>
+      <w:r>
+        <w:rPr>
+          <w:rFonts w:cs="B Nazanin" w:hint="cs"/>
+          <w:sz w:val="36"/>
+          <w:szCs w:val="36"/>
+          <w:rtl/>
+          <w:lang w:bidi="fa-IR"/>
+        </w:rPr>
+        <w:t>فرایندِ در تنگنای پردازنده ، پردازنده را در اختیار می گیرد</w:t>
+      </w:r>
+      <w:r>
+        <w:rPr>
+          <w:rFonts w:cs="B Nazanin" w:hint="cs"/>
+          <w:sz w:val="36"/>
+          <w:szCs w:val="36"/>
+          <w:rtl/>
+          <w:lang w:bidi="fa-IR"/>
+        </w:rPr>
+        <w:t xml:space="preserve">و آن را نگه می دارد. در این زمان ، تمام فرایند های دیگر ، </w:t>
+      </w:r>
+      <w:r>
+        <w:rPr>
+          <w:rFonts w:cs="B Nazanin"/>
+          <w:sz w:val="36"/>
+          <w:szCs w:val="36"/>
+          <w:lang w:bidi="fa-IR"/>
+        </w:rPr>
+        <w:t xml:space="preserve">i/o </w:t>
+      </w:r>
+      <w:r>
+        <w:rPr>
+          <w:rFonts w:cs="B Nazanin" w:hint="cs"/>
+          <w:sz w:val="36"/>
+          <w:szCs w:val="36"/>
+          <w:rtl/>
+          <w:lang w:bidi="fa-IR"/>
+        </w:rPr>
+        <w:t xml:space="preserve"> خود را تمام خواهند کرد و به صف آماده می روند و منتظر پردازنده می مانند. در حالی که فرایند ها در صف آماده منتظر هستند. دستگاه های </w:t>
+      </w:r>
+      <w:r>
+        <w:rPr>
+          <w:rFonts w:cs="B Nazanin"/>
+          <w:sz w:val="36"/>
+          <w:szCs w:val="36"/>
+          <w:lang w:bidi="fa-IR"/>
+        </w:rPr>
+        <w:t>i/o</w:t>
+      </w:r>
+      <w:r>
+        <w:rPr>
+          <w:rFonts w:cs="B Nazanin" w:hint="cs"/>
+          <w:sz w:val="36"/>
+          <w:szCs w:val="36"/>
+          <w:rtl/>
+          <w:lang w:bidi="fa-IR"/>
+        </w:rPr>
+        <w:t xml:space="preserve"> بی کار می مانند. سرانجام فرایند در تنگنای پردازنده ، انفجار پردازنده ی خود را به اتمام می رساند و به دستگاه </w:t>
+      </w:r>
+      <w:r>
+        <w:rPr>
+          <w:rFonts w:cs="B Nazanin"/>
+          <w:sz w:val="36"/>
+          <w:szCs w:val="36"/>
+          <w:lang w:bidi="fa-IR"/>
+        </w:rPr>
+        <w:t>i/o</w:t>
+      </w:r>
+      <w:r>
+        <w:rPr>
+          <w:rFonts w:cs="B Nazanin" w:hint="cs"/>
+          <w:sz w:val="36"/>
+          <w:szCs w:val="36"/>
+          <w:rtl/>
+          <w:lang w:bidi="fa-IR"/>
+        </w:rPr>
+        <w:t xml:space="preserve"> می رود. تمام</w:t>
+      </w:r>
+      <w:r>
+        <w:rPr>
+          <w:rFonts w:cs="B Nazanin" w:hint="cs"/>
+          <w:sz w:val="36"/>
+          <w:szCs w:val="36"/>
+          <w:rtl/>
+          <w:lang w:bidi="fa-IR"/>
+        </w:rPr>
+        <w:t xml:space="preserve"> فرایند های در تنگنای </w:t>
+      </w:r>
+      <w:r>
+        <w:rPr>
+          <w:rFonts w:cs="B Nazanin"/>
+          <w:sz w:val="36"/>
+          <w:szCs w:val="36"/>
+          <w:lang w:bidi="fa-IR"/>
+        </w:rPr>
+        <w:t xml:space="preserve">i/o </w:t>
+      </w:r>
+      <w:r>
+        <w:rPr>
+          <w:rFonts w:cs="B Nazanin" w:hint="cs"/>
+          <w:sz w:val="36"/>
+          <w:szCs w:val="36"/>
+          <w:rtl/>
+          <w:lang w:bidi="fa-IR"/>
+        </w:rPr>
+        <w:t>که در زمان انفجار پردازنده ی آن ها کم است، سریعا اجرا می شوند</w:t>
+      </w:r>
+      <w:r>
+        <w:rPr>
+          <w:rFonts w:cs="B Nazanin" w:hint="cs"/>
+          <w:sz w:val="36"/>
+          <w:szCs w:val="36"/>
+          <w:rtl/>
+          <w:lang w:bidi="fa-IR"/>
+        </w:rPr>
+        <w:t xml:space="preserve">، و به صف های </w:t>
+      </w:r>
+      <w:r>
+        <w:rPr>
+          <w:rFonts w:cs="B Nazanin"/>
+          <w:sz w:val="36"/>
+          <w:szCs w:val="36"/>
+          <w:lang w:bidi="fa-IR"/>
+        </w:rPr>
+        <w:t>i/o</w:t>
+      </w:r>
+      <w:r>
+        <w:rPr>
+          <w:rFonts w:cs="B Nazanin" w:hint="cs"/>
+          <w:sz w:val="36"/>
+          <w:szCs w:val="36"/>
+          <w:rtl/>
+          <w:lang w:bidi="fa-IR"/>
+        </w:rPr>
+        <w:t xml:space="preserve"> بر می گردند. در این نقطه، پردازنده بی کار می ماند. سپس فرایند در تنگنای پردازنده به صف آماده م</w:t>
+      </w:r>
+      <w:r>
+        <w:rPr>
+          <w:rFonts w:cs="B Nazanin" w:hint="cs"/>
+          <w:sz w:val="36"/>
+          <w:szCs w:val="36"/>
+          <w:rtl/>
+          <w:lang w:bidi="fa-IR"/>
+        </w:rPr>
+        <w:t xml:space="preserve">ی رود و پردازنده به آن تخصیص می یاد . دوباره تمام فرایند های </w:t>
+      </w:r>
+      <w:r>
+        <w:rPr>
+          <w:rFonts w:cs="B Nazanin"/>
+          <w:sz w:val="36"/>
+          <w:szCs w:val="36"/>
+          <w:lang w:bidi="fa-IR"/>
+        </w:rPr>
+        <w:t xml:space="preserve">i/o </w:t>
+      </w:r>
+      <w:r>
+        <w:rPr>
+          <w:rFonts w:cs="B Nazanin" w:hint="cs"/>
+          <w:sz w:val="36"/>
+          <w:szCs w:val="36"/>
+          <w:rtl/>
+          <w:lang w:bidi="fa-IR"/>
+        </w:rPr>
+        <w:t xml:space="preserve"> به صف آماده می روند تا فرایند در تنگنای پردازنده اجرا شوند. در اینجا یک </w:t>
+      </w:r>
+      <w:r>
+        <w:rPr>
+          <w:rFonts w:cs="B Nazanin" w:hint="cs"/>
+          <w:sz w:val="36"/>
+          <w:szCs w:val="36"/>
+          <w:rtl/>
+          <w:lang w:bidi="fa-IR"/>
+        </w:rPr>
+        <w:lastRenderedPageBreak/>
+        <w:t>اثر اسکورت (</w:t>
+      </w:r>
+      <w:r>
+        <w:rPr>
+          <w:rFonts w:cs="B Nazanin"/>
+          <w:sz w:val="36"/>
+          <w:szCs w:val="36"/>
+          <w:lang w:bidi="fa-IR"/>
+        </w:rPr>
+        <w:t>Convoy Effect</w:t>
+      </w:r>
+      <w:r>
+        <w:rPr>
+          <w:rFonts w:cs="B Nazanin" w:hint="cs"/>
+          <w:sz w:val="36"/>
+          <w:szCs w:val="36"/>
+          <w:rtl/>
+          <w:lang w:bidi="fa-IR"/>
+        </w:rPr>
+        <w:t>)</w:t>
+      </w:r>
+      <w:r>
+        <w:rPr>
+          <w:rFonts w:cs="B Nazanin"/>
+          <w:sz w:val="36"/>
+          <w:szCs w:val="36"/>
+          <w:lang w:bidi="fa-IR"/>
+        </w:rPr>
+        <w:t xml:space="preserve"> </w:t>
+      </w:r>
+      <w:r>
+        <w:rPr>
+          <w:rFonts w:cs="B Nazanin" w:hint="cs"/>
+          <w:sz w:val="36"/>
+          <w:szCs w:val="36"/>
+          <w:rtl/>
+          <w:lang w:bidi="fa-IR"/>
+        </w:rPr>
+        <w:t xml:space="preserve"> وجود دارد. به طوری که تمام فرایند ها منتظر هستند. تا یک فرایند بزرگ ، پردازنده را رها کند. این اثر نسبت به روشی که ابتدا به تمام فرایند های کوتاه تر سرویس می دهد، منجر به بهره وروی اندک پردازنده و دستگاه ها می شود</w:t>
+      </w:r>
+    </w:p>
+    <w:p>
+      <w:pPr>
+        <w:bidi/>
+        <w:rPr>
+          <w:rFonts w:cs="B Nazanin" w:hint="cs"/>
+          <w:sz w:val="36"/>
+          <w:szCs w:val="36"/>
+          <w:rtl/>
+          <w:lang w:bidi="fa-IR"/>
+        </w:rPr>
+      </w:pPr>
+      <w:r>
+        <w:rPr>
+          <w:rFonts w:cs="B Nazanin" w:hint="cs"/>
+          <w:sz w:val="36"/>
+          <w:szCs w:val="36"/>
+          <w:highlight w:val="yellow"/>
+          <w:rtl/>
+          <w:lang w:bidi="fa-IR"/>
+        </w:rPr>
+        <w:t xml:space="preserve">الگوریتم زمانبندی </w:t>
+      </w:r>
+      <w:r>
+        <w:rPr>
+          <w:rFonts w:cs="B Nazanin"/>
+          <w:sz w:val="36"/>
+          <w:szCs w:val="36"/>
+          <w:highlight w:val="yellow"/>
+          <w:lang w:bidi="fa-IR"/>
+        </w:rPr>
+        <w:t>FCFS</w:t>
+      </w:r>
+      <w:r>
+        <w:rPr>
+          <w:rFonts w:cs="B Nazanin" w:hint="cs"/>
+          <w:sz w:val="36"/>
+          <w:szCs w:val="36"/>
+          <w:highlight w:val="yellow"/>
+          <w:rtl/>
+          <w:lang w:bidi="fa-IR"/>
+        </w:rPr>
+        <w:t xml:space="preserve"> بدون قبضه کردن است</w:t>
+      </w:r>
+      <w:bookmarkStart w:id="0" w:name="_GoBack"/>
       <w:bookmarkEnd w:id="0"/>
     </w:p>
     <w:sectPr>

</xml_diff>

<commit_message>
update to SJF algorithm
</commit_message>
<xml_diff>
--- a/Lecture-4/Lecture-4.docx
+++ b/Lecture-4/Lecture-4.docx
@@ -77,7 +77,7 @@
     </w:p>
     <w:p>
       <w:pPr>
-        <w:jc w:val="both"/>
+        <w:jc w:val="lowKashida"/>
         <w:rPr>
           <w:rFonts w:cs="B Nazanin"/>
           <w:sz w:val="36"/>
@@ -90,7 +90,7 @@
     <w:p>
       <w:pPr>
         <w:bidi/>
-        <w:jc w:val="both"/>
+        <w:jc w:val="lowKashida"/>
         <w:rPr>
           <w:rFonts w:cs="B Nazanin"/>
           <w:b/>
@@ -160,7 +160,7 @@
     <w:p>
       <w:pPr>
         <w:bidi/>
-        <w:jc w:val="both"/>
+        <w:jc w:val="lowKashida"/>
         <w:rPr>
           <w:rFonts w:cs="B Nazanin"/>
           <w:b/>
@@ -214,7 +214,7 @@
     <w:p>
       <w:pPr>
         <w:bidi/>
-        <w:jc w:val="both"/>
+        <w:jc w:val="lowKashida"/>
         <w:rPr>
           <w:rFonts w:cs="B Nazanin"/>
           <w:b/>
@@ -234,6 +234,7 @@
           <w:color w:val="000000" w:themeColor="text1"/>
           <w:sz w:val="36"/>
           <w:szCs w:val="36"/>
+          <w:highlight w:val="yellow"/>
           <w:lang w:bidi="fa-IR"/>
         </w:rPr>
         <w:t>FCFS</w:t>
@@ -246,6 +247,7 @@
           <w:color w:val="000000" w:themeColor="text1"/>
           <w:sz w:val="36"/>
           <w:szCs w:val="36"/>
+          <w:highlight w:val="yellow"/>
           <w:rtl/>
           <w:lang w:bidi="fa-IR"/>
         </w:rPr>
@@ -259,6 +261,7 @@
           <w:color w:val="000000" w:themeColor="text1"/>
           <w:sz w:val="36"/>
           <w:szCs w:val="36"/>
+          <w:highlight w:val="yellow"/>
           <w:lang w:bidi="fa-IR"/>
         </w:rPr>
         <w:t>FIFO</w:t>
@@ -271,6 +274,7 @@
           <w:color w:val="000000" w:themeColor="text1"/>
           <w:sz w:val="36"/>
           <w:szCs w:val="36"/>
+          <w:highlight w:val="yellow"/>
           <w:lang w:bidi="fa-IR"/>
         </w:rPr>
         <w:t xml:space="preserve"> -</w:t>
@@ -283,6 +287,7 @@
           <w:color w:val="000000" w:themeColor="text1"/>
           <w:sz w:val="36"/>
           <w:szCs w:val="36"/>
+          <w:highlight w:val="yellow"/>
           <w:lang w:bidi="fa-IR"/>
         </w:rPr>
         <w:t xml:space="preserve"> First in First Out</w:t>
@@ -295,6 +300,7 @@
           <w:color w:val="000000" w:themeColor="text1"/>
           <w:sz w:val="36"/>
           <w:szCs w:val="36"/>
+          <w:highlight w:val="yellow"/>
           <w:rtl/>
           <w:lang w:bidi="fa-IR"/>
         </w:rPr>
@@ -308,6 +314,7 @@
           <w:color w:val="000000" w:themeColor="text1"/>
           <w:sz w:val="36"/>
           <w:szCs w:val="36"/>
+          <w:highlight w:val="yellow"/>
           <w:rtl/>
           <w:lang w:bidi="fa-IR"/>
         </w:rPr>
@@ -317,9 +324,9 @@
     <w:p>
       <w:pPr>
         <w:bidi/>
-        <w:jc w:val="both"/>
-        <w:rPr>
-          <w:rFonts w:cs="B Nazanin" w:hint="cs"/>
+        <w:jc w:val="lowKashida"/>
+        <w:rPr>
+          <w:rFonts w:cs="B Nazanin"/>
           <w:b/>
           <w:bCs/>
           <w:color w:val="000000" w:themeColor="text1"/>
@@ -333,9 +340,9 @@
     <w:p>
       <w:pPr>
         <w:bidi/>
-        <w:jc w:val="both"/>
-        <w:rPr>
-          <w:rFonts w:cs="B Nazanin" w:hint="cs"/>
+        <w:jc w:val="lowKashida"/>
+        <w:rPr>
+          <w:rFonts w:cs="B Nazanin"/>
           <w:b/>
           <w:bCs/>
           <w:color w:val="000000" w:themeColor="text1"/>
@@ -460,7 +467,7 @@
     </w:p>
     <w:p>
       <w:pPr>
-        <w:jc w:val="center"/>
+        <w:jc w:val="lowKashida"/>
         <w:rPr>
           <w:rFonts w:cs="B Nazanin"/>
           <w:sz w:val="36"/>
@@ -652,7 +659,7 @@
           <w:lang w:bidi="fa-IR"/>
         </w:rPr>
         <w:pict>
-          <v:shape id="_x0000_i1030" type="#_x0000_t75" style="width:505.85pt;height:300.15pt">
+          <v:shape id="_x0000_i1026" type="#_x0000_t75" style="width:505.85pt;height:300.15pt">
             <v:imagedata r:id="rId5" o:title="Untitled"/>
           </v:shape>
         </w:pict>
@@ -661,9 +668,9 @@
     <w:p>
       <w:pPr>
         <w:bidi/>
-        <w:jc w:val="both"/>
-        <w:rPr>
-          <w:rFonts w:cs="B Nazanin" w:hint="cs"/>
+        <w:jc w:val="lowKashida"/>
+        <w:rPr>
+          <w:rFonts w:cs="B Nazanin"/>
           <w:sz w:val="36"/>
           <w:szCs w:val="36"/>
           <w:rtl/>
@@ -742,9 +749,9 @@
     <w:p>
       <w:pPr>
         <w:bidi/>
-        <w:jc w:val="both"/>
-        <w:rPr>
-          <w:rFonts w:cs="B Nazanin" w:hint="cs"/>
+        <w:jc w:val="lowKashida"/>
+        <w:rPr>
+          <w:rFonts w:cs="B Nazanin"/>
           <w:sz w:val="36"/>
           <w:szCs w:val="36"/>
           <w:rtl/>
@@ -796,10 +803,10 @@
       <w:r>
         <w:rPr>
           <w:rFonts w:cs="B Nazanin"/>
-          <w:sz w:val="36"/>
-          <w:szCs w:val="36"/>
-          <w:rtl/>
-          <w:lang w:bidi="fa-IR"/>
+          <w:noProof/>
+          <w:sz w:val="36"/>
+          <w:szCs w:val="36"/>
+          <w:rtl/>
         </w:rPr>
         <w:drawing>
           <wp:inline distT="0" distB="0" distL="0" distR="0" wp14:anchorId="2828CF74" wp14:editId="425AF22E">
@@ -841,7 +848,7 @@
     <w:p>
       <w:pPr>
         <w:bidi/>
-        <w:jc w:val="both"/>
+        <w:jc w:val="lowKashida"/>
         <w:rPr>
           <w:rFonts w:cs="B Nazanin"/>
           <w:sz w:val="36"/>
@@ -854,7 +861,7 @@
     <w:p>
       <w:pPr>
         <w:bidi/>
-        <w:jc w:val="both"/>
+        <w:jc w:val="lowKashida"/>
         <w:rPr>
           <w:rFonts w:cs="B Nazanin"/>
           <w:sz w:val="36"/>
@@ -934,22 +941,22 @@
     <w:p>
       <w:pPr>
         <w:bidi/>
-        <w:jc w:val="center"/>
-        <w:rPr>
-          <w:rFonts w:cs="B Nazanin"/>
-          <w:sz w:val="36"/>
-          <w:szCs w:val="36"/>
-          <w:rtl/>
-          <w:lang w:bidi="fa-IR"/>
-        </w:rPr>
-      </w:pPr>
-      <w:r>
-        <w:rPr>
-          <w:rFonts w:cs="B Nazanin"/>
-          <w:sz w:val="36"/>
-          <w:szCs w:val="36"/>
-          <w:rtl/>
-          <w:lang w:bidi="fa-IR"/>
+        <w:jc w:val="lowKashida"/>
+        <w:rPr>
+          <w:rFonts w:cs="B Nazanin"/>
+          <w:sz w:val="36"/>
+          <w:szCs w:val="36"/>
+          <w:rtl/>
+          <w:lang w:bidi="fa-IR"/>
+        </w:rPr>
+      </w:pPr>
+      <w:r>
+        <w:rPr>
+          <w:rFonts w:cs="B Nazanin"/>
+          <w:noProof/>
+          <w:sz w:val="36"/>
+          <w:szCs w:val="36"/>
+          <w:rtl/>
         </w:rPr>
         <w:drawing>
           <wp:inline distT="0" distB="0" distL="0" distR="0" wp14:anchorId="5D5B98C2" wp14:editId="0AA8791F">
@@ -991,6 +998,7 @@
     <w:p>
       <w:pPr>
         <w:bidi/>
+        <w:jc w:val="lowKashida"/>
         <w:rPr>
           <w:rFonts w:cs="B Nazanin"/>
           <w:sz w:val="36"/>
@@ -1108,8 +1116,9 @@
     <w:p>
       <w:pPr>
         <w:bidi/>
-        <w:rPr>
-          <w:rFonts w:cs="B Nazanin" w:hint="cs"/>
+        <w:jc w:val="lowKashida"/>
+        <w:rPr>
+          <w:rFonts w:cs="B Nazanin"/>
           <w:sz w:val="36"/>
           <w:szCs w:val="36"/>
           <w:rtl/>
@@ -1170,6 +1179,7 @@
     <w:p>
       <w:pPr>
         <w:bidi/>
+        <w:jc w:val="lowKashida"/>
         <w:rPr>
           <w:rFonts w:cs="B Nazanin"/>
           <w:sz w:val="36"/>
@@ -1212,22 +1222,22 @@
     <w:p>
       <w:pPr>
         <w:bidi/>
-        <w:jc w:val="center"/>
-        <w:rPr>
-          <w:rFonts w:cs="B Nazanin"/>
-          <w:sz w:val="36"/>
-          <w:szCs w:val="36"/>
-          <w:rtl/>
-          <w:lang w:bidi="fa-IR"/>
-        </w:rPr>
-      </w:pPr>
-      <w:r>
-        <w:rPr>
-          <w:rFonts w:cs="B Nazanin"/>
-          <w:sz w:val="36"/>
-          <w:szCs w:val="36"/>
-          <w:rtl/>
-          <w:lang w:bidi="fa-IR"/>
+        <w:jc w:val="lowKashida"/>
+        <w:rPr>
+          <w:rFonts w:cs="B Nazanin"/>
+          <w:sz w:val="36"/>
+          <w:szCs w:val="36"/>
+          <w:rtl/>
+          <w:lang w:bidi="fa-IR"/>
+        </w:rPr>
+      </w:pPr>
+      <w:r>
+        <w:rPr>
+          <w:rFonts w:cs="B Nazanin"/>
+          <w:noProof/>
+          <w:sz w:val="36"/>
+          <w:szCs w:val="36"/>
+          <w:rtl/>
         </w:rPr>
         <w:drawing>
           <wp:inline distT="0" distB="0" distL="0" distR="0" wp14:anchorId="2A2C7AE3" wp14:editId="4C271149">
@@ -1269,7 +1279,7 @@
     <w:p>
       <w:pPr>
         <w:bidi/>
-        <w:jc w:val="both"/>
+        <w:jc w:val="lowKashida"/>
         <w:rPr>
           <w:rFonts w:cs="B Nazanin"/>
           <w:sz w:val="36"/>
@@ -1291,7 +1301,7 @@
     <w:p>
       <w:pPr>
         <w:bidi/>
-        <w:jc w:val="right"/>
+        <w:jc w:val="lowKashida"/>
         <w:rPr>
           <w:rFonts w:cs="B Nazanin"/>
           <w:sz w:val="36"/>
@@ -1322,6 +1332,7 @@
     <w:p>
       <w:pPr>
         <w:bidi/>
+        <w:jc w:val="lowKashida"/>
         <w:rPr>
           <w:rFonts w:cs="B Nazanin"/>
           <w:sz w:val="36"/>
@@ -1383,8 +1394,9 @@
     <w:p>
       <w:pPr>
         <w:bidi/>
-        <w:rPr>
-          <w:rFonts w:cs="B Nazanin" w:hint="cs"/>
+        <w:jc w:val="lowKashida"/>
+        <w:rPr>
+          <w:rFonts w:cs="B Nazanin"/>
           <w:sz w:val="36"/>
           <w:szCs w:val="36"/>
           <w:rtl/>
@@ -1424,6 +1436,7 @@
     <w:p>
       <w:pPr>
         <w:bidi/>
+        <w:jc w:val="lowKashida"/>
         <w:rPr>
           <w:rFonts w:cs="B Nazanin"/>
           <w:sz w:val="36"/>
@@ -1594,7 +1607,7 @@
           <w:rtl/>
           <w:lang w:bidi="fa-IR"/>
         </w:rPr>
-        <w:t xml:space="preserve"> به صف آماده می روند تا فرایند در تنگنای پردازنده اجرا شوند. در اینجا یک </w:t>
+        <w:t xml:space="preserve"> به صف آماده می روند تا فرایند در تنگنای پردازنده اجرا شوند. در اینجا یک اثر اسکورت </w:t>
       </w:r>
       <w:r>
         <w:rPr>
@@ -1605,7 +1618,7 @@
           <w:lang w:bidi="fa-IR"/>
         </w:rPr>
         <w:lastRenderedPageBreak/>
-        <w:t>اثر اسکورت (</w:t>
+        <w:t>(</w:t>
       </w:r>
       <w:r>
         <w:rPr>
@@ -1649,8 +1662,9 @@
     <w:p>
       <w:pPr>
         <w:bidi/>
-        <w:rPr>
-          <w:rFonts w:cs="B Nazanin" w:hint="cs"/>
+        <w:jc w:val="lowKashida"/>
+        <w:rPr>
+          <w:rFonts w:cs="B Nazanin"/>
           <w:sz w:val="36"/>
           <w:szCs w:val="36"/>
           <w:rtl/>
@@ -1688,9 +1702,905 @@
           <w:lang w:bidi="fa-IR"/>
         </w:rPr>
         <w:t xml:space="preserve"> بدون قبضه کردن است</w:t>
+      </w:r>
+      <w:r>
+        <w:rPr>
+          <w:rFonts w:cs="B Nazanin"/>
+          <w:sz w:val="36"/>
+          <w:szCs w:val="36"/>
+          <w:lang w:bidi="fa-IR"/>
+        </w:rPr>
+        <w:t>.</w:t>
+      </w:r>
+      <w:r>
+        <w:rPr>
+          <w:rFonts w:cs="B Nazanin" w:hint="cs"/>
+          <w:sz w:val="36"/>
+          <w:szCs w:val="36"/>
+          <w:rtl/>
+          <w:lang w:bidi="fa-IR"/>
+        </w:rPr>
+        <w:t xml:space="preserve"> وقتی پردازنده به فرایندی تخصیص یافت، آن را در اختیار می گیرد تا آن را رها کند. رها کردن پردازنده ممکن است در اثر خاتمه یافتن فرایند یا درخواست </w:t>
+      </w:r>
+      <w:r>
+        <w:rPr>
+          <w:rFonts w:cs="B Nazanin"/>
+          <w:sz w:val="36"/>
+          <w:szCs w:val="36"/>
+          <w:lang w:bidi="fa-IR"/>
+        </w:rPr>
+        <w:t>i/o</w:t>
+      </w:r>
+      <w:r>
+        <w:rPr>
+          <w:rFonts w:cs="B Nazanin" w:hint="cs"/>
+          <w:sz w:val="36"/>
+          <w:szCs w:val="36"/>
+          <w:rtl/>
+          <w:lang w:bidi="fa-IR"/>
+        </w:rPr>
+        <w:t xml:space="preserve"> صورت بگیرد</w:t>
+      </w:r>
+      <w:r>
+        <w:rPr>
+          <w:rFonts w:cs="B Nazanin" w:hint="cs"/>
+          <w:sz w:val="36"/>
+          <w:szCs w:val="36"/>
+          <w:highlight w:val="yellow"/>
+          <w:rtl/>
+          <w:lang w:bidi="fa-IR"/>
+        </w:rPr>
+        <w:t xml:space="preserve">. الگوریتم </w:t>
+      </w:r>
+      <w:r>
+        <w:rPr>
+          <w:rFonts w:cs="B Nazanin"/>
+          <w:sz w:val="36"/>
+          <w:szCs w:val="36"/>
+          <w:highlight w:val="yellow"/>
+          <w:lang w:bidi="fa-IR"/>
+        </w:rPr>
+        <w:t>FCFS</w:t>
+      </w:r>
+      <w:r>
+        <w:rPr>
+          <w:rFonts w:cs="B Nazanin" w:hint="cs"/>
+          <w:sz w:val="36"/>
+          <w:szCs w:val="36"/>
+          <w:highlight w:val="yellow"/>
+          <w:rtl/>
+          <w:lang w:bidi="fa-IR"/>
+        </w:rPr>
+        <w:t xml:space="preserve"> برای سیستم عامل های اشتراک زمانی (</w:t>
+      </w:r>
+      <w:r>
+        <w:rPr>
+          <w:rFonts w:cs="B Nazanin"/>
+          <w:sz w:val="36"/>
+          <w:szCs w:val="36"/>
+          <w:highlight w:val="yellow"/>
+          <w:lang w:bidi="fa-IR"/>
+        </w:rPr>
+        <w:t>Time Sharing</w:t>
+      </w:r>
+      <w:r>
+        <w:rPr>
+          <w:rFonts w:cs="B Nazanin" w:hint="cs"/>
+          <w:sz w:val="36"/>
+          <w:szCs w:val="36"/>
+          <w:highlight w:val="yellow"/>
+          <w:rtl/>
+          <w:lang w:bidi="fa-IR"/>
+        </w:rPr>
+        <w:t>)</w:t>
+      </w:r>
+      <w:r>
+        <w:rPr>
+          <w:rFonts w:cs="B Nazanin"/>
+          <w:sz w:val="36"/>
+          <w:szCs w:val="36"/>
+          <w:highlight w:val="yellow"/>
+          <w:lang w:bidi="fa-IR"/>
+        </w:rPr>
+        <w:t xml:space="preserve"> </w:t>
+      </w:r>
+      <w:r>
+        <w:rPr>
+          <w:rFonts w:cs="B Nazanin" w:hint="cs"/>
+          <w:sz w:val="36"/>
+          <w:szCs w:val="36"/>
+          <w:highlight w:val="yellow"/>
+          <w:rtl/>
+          <w:lang w:bidi="fa-IR"/>
+        </w:rPr>
+        <w:t xml:space="preserve"> مشکل زا است. زیرا در این  سیستم ها کاربر پردازنده را در فواضل زمانی منظمی به دست می گیرد</w:t>
+      </w:r>
+      <w:r>
+        <w:rPr>
+          <w:rFonts w:cs="B Nazanin" w:hint="cs"/>
+          <w:sz w:val="36"/>
+          <w:szCs w:val="36"/>
+          <w:rtl/>
+          <w:lang w:bidi="fa-IR"/>
+        </w:rPr>
+        <w:t>. این که یک فرایند اجازه داشته باشد پردازنده را به مدت زیادی در اختیارداشته باشد، برای کارایی سیستم خطرناک است.</w:t>
+      </w:r>
+    </w:p>
+    <w:p>
+      <w:pPr>
+        <w:bidi/>
+        <w:jc w:val="lowKashida"/>
+        <w:rPr>
+          <w:rFonts w:cs="B Nazanin"/>
+          <w:sz w:val="36"/>
+          <w:szCs w:val="36"/>
+          <w:rtl/>
+          <w:lang w:bidi="fa-IR"/>
+        </w:rPr>
+      </w:pPr>
+    </w:p>
+    <w:p>
+      <w:pPr>
+        <w:bidi/>
+        <w:jc w:val="lowKashida"/>
+        <w:rPr>
+          <w:rFonts w:cs="B Nazanin"/>
+          <w:b/>
+          <w:bCs/>
+          <w:color w:val="70AD47" w:themeColor="accent6"/>
+          <w:sz w:val="44"/>
+          <w:szCs w:val="44"/>
+          <w:lang w:bidi="fa-IR"/>
+        </w:rPr>
+      </w:pPr>
+      <w:r>
+        <w:rPr>
+          <w:rFonts w:cs="B Nazanin" w:hint="cs"/>
+          <w:b/>
+          <w:bCs/>
+          <w:color w:val="70AD47" w:themeColor="accent6"/>
+          <w:sz w:val="44"/>
+          <w:szCs w:val="44"/>
+          <w:rtl/>
+          <w:lang w:bidi="fa-IR"/>
+        </w:rPr>
+        <w:t xml:space="preserve">زمانبندی بر حسب کوتاه ترین کار </w:t>
+      </w:r>
+      <w:r>
+        <w:rPr>
+          <w:rFonts w:cs="B Nazanin"/>
+          <w:b/>
+          <w:bCs/>
+          <w:color w:val="70AD47" w:themeColor="accent6"/>
+          <w:sz w:val="44"/>
+          <w:szCs w:val="44"/>
+          <w:lang w:bidi="fa-IR"/>
+        </w:rPr>
+        <w:t xml:space="preserve"> SJF</w:t>
+      </w:r>
+      <w:r>
+        <w:rPr>
+          <w:rFonts w:cs="B Nazanin" w:hint="cs"/>
+          <w:b/>
+          <w:bCs/>
+          <w:color w:val="70AD47" w:themeColor="accent6"/>
+          <w:sz w:val="44"/>
+          <w:szCs w:val="44"/>
+          <w:rtl/>
+          <w:lang w:bidi="fa-IR"/>
+        </w:rPr>
+        <w:t xml:space="preserve"> (</w:t>
+      </w:r>
+      <w:r>
+        <w:rPr>
+          <w:rFonts w:cs="B Nazanin"/>
+          <w:b/>
+          <w:bCs/>
+          <w:color w:val="70AD47" w:themeColor="accent6"/>
+          <w:sz w:val="44"/>
+          <w:szCs w:val="44"/>
+          <w:lang w:bidi="fa-IR"/>
+        </w:rPr>
+        <w:t>Shortest Job First</w:t>
+      </w:r>
+      <w:r>
+        <w:rPr>
+          <w:rFonts w:cs="B Nazanin" w:hint="cs"/>
+          <w:b/>
+          <w:bCs/>
+          <w:color w:val="70AD47" w:themeColor="accent6"/>
+          <w:sz w:val="44"/>
+          <w:szCs w:val="44"/>
+          <w:rtl/>
+          <w:lang w:bidi="fa-IR"/>
+        </w:rPr>
+        <w:t>)</w:t>
+      </w:r>
+    </w:p>
+    <w:p>
+      <w:pPr>
+        <w:bidi/>
+        <w:jc w:val="lowKashida"/>
+        <w:rPr>
+          <w:rFonts w:cs="B Nazanin"/>
+          <w:sz w:val="36"/>
+          <w:szCs w:val="36"/>
+          <w:rtl/>
+          <w:lang w:bidi="fa-IR"/>
+        </w:rPr>
+      </w:pPr>
+      <w:r>
+        <w:rPr>
+          <w:rFonts w:cs="B Nazanin" w:hint="cs"/>
+          <w:sz w:val="36"/>
+          <w:szCs w:val="36"/>
+          <w:rtl/>
+          <w:lang w:bidi="fa-IR"/>
+        </w:rPr>
+        <w:t xml:space="preserve">الگوریتم </w:t>
+      </w:r>
+      <w:r>
+        <w:rPr>
+          <w:rFonts w:cs="B Nazanin"/>
+          <w:sz w:val="36"/>
+          <w:szCs w:val="36"/>
+          <w:lang w:bidi="fa-IR"/>
+        </w:rPr>
+        <w:t>SJF</w:t>
+      </w:r>
+      <w:r>
+        <w:rPr>
+          <w:rFonts w:cs="B Nazanin" w:hint="cs"/>
+          <w:sz w:val="36"/>
+          <w:szCs w:val="36"/>
+          <w:rtl/>
+          <w:lang w:bidi="fa-IR"/>
+        </w:rPr>
+        <w:t xml:space="preserve"> به هر فرایند، طول انفجار پردازنده ی بعدی اش را نسبت می دهد، وقتی پردازنده مهیا باشد، به فرایندی نسبت داده می شود. که انفجار پردازندهی بعدی کوچک تری داشته باشد</w:t>
+      </w:r>
+    </w:p>
+    <w:p>
+      <w:pPr>
+        <w:bidi/>
+        <w:jc w:val="lowKashida"/>
+        <w:rPr>
+          <w:rFonts w:cs="B Nazanin"/>
+          <w:sz w:val="36"/>
+          <w:szCs w:val="36"/>
+          <w:rtl/>
+          <w:lang w:bidi="fa-IR"/>
+        </w:rPr>
+      </w:pPr>
+      <w:r>
+        <w:rPr>
+          <w:rFonts w:cs="B Nazanin" w:hint="cs"/>
+          <w:sz w:val="36"/>
+          <w:szCs w:val="36"/>
+          <w:highlight w:val="yellow"/>
+          <w:rtl/>
+          <w:lang w:bidi="fa-IR"/>
+        </w:rPr>
+        <w:t>اگر طول انفجار پردازنده ی بعدی در فرایند یکسان باشد. برای انتخاب یکی از آن ها، از زمان بعدی</w:t>
+      </w:r>
+      <w:r>
+        <w:rPr>
+          <w:rFonts w:cs="B Nazanin"/>
+          <w:sz w:val="36"/>
+          <w:szCs w:val="36"/>
+          <w:highlight w:val="yellow"/>
+          <w:lang w:bidi="fa-IR"/>
+        </w:rPr>
+        <w:t xml:space="preserve"> FCFS</w:t>
+      </w:r>
+      <w:r>
+        <w:rPr>
+          <w:rFonts w:cs="B Nazanin" w:hint="cs"/>
+          <w:sz w:val="36"/>
+          <w:szCs w:val="36"/>
+          <w:highlight w:val="yellow"/>
+          <w:rtl/>
+          <w:lang w:bidi="fa-IR"/>
+        </w:rPr>
+        <w:t xml:space="preserve"> استفاده می شود</w:t>
+      </w:r>
+    </w:p>
+    <w:p>
+      <w:pPr>
+        <w:bidi/>
+        <w:jc w:val="lowKashida"/>
+        <w:rPr>
+          <w:rFonts w:cs="B Nazanin" w:hint="cs"/>
+          <w:sz w:val="36"/>
+          <w:szCs w:val="36"/>
+          <w:rtl/>
+          <w:lang w:bidi="fa-IR"/>
+        </w:rPr>
+      </w:pPr>
+      <w:r>
+        <w:rPr>
+          <w:rFonts w:cs="B Nazanin" w:hint="cs"/>
+          <w:sz w:val="36"/>
+          <w:szCs w:val="36"/>
+          <w:rtl/>
+          <w:lang w:bidi="fa-IR"/>
+        </w:rPr>
+        <w:t>ت</w:t>
+      </w:r>
+      <w:r>
+        <w:rPr>
+          <w:rFonts w:cs="B Nazanin" w:hint="cs"/>
+          <w:sz w:val="36"/>
+          <w:szCs w:val="36"/>
+          <w:rtl/>
+          <w:lang w:bidi="fa-IR"/>
+        </w:rPr>
+        <w:t>وجه کنید که بهتر است نام این الگوریتم را کوتاه ترین انفجار پردازنده ی بعدی بنامیم. زیر زمانبندی با بررسی طول انفجار پردازنده ی بعدی فرایند انجام می شود (نه طول کلی آن)</w:t>
+      </w:r>
+      <w:r>
+        <w:rPr>
+          <w:rFonts w:cs="B Nazanin" w:hint="cs"/>
+          <w:sz w:val="36"/>
+          <w:szCs w:val="36"/>
+          <w:rtl/>
+          <w:lang w:bidi="fa-IR"/>
+        </w:rPr>
+        <w:t>.</w:t>
+      </w:r>
+    </w:p>
+    <w:p>
+      <w:pPr>
+        <w:bidi/>
+        <w:jc w:val="lowKashida"/>
+        <w:rPr>
+          <w:rFonts w:cs="B Nazanin"/>
+          <w:sz w:val="36"/>
+          <w:szCs w:val="36"/>
+          <w:rtl/>
+          <w:lang w:bidi="fa-IR"/>
+        </w:rPr>
+      </w:pPr>
+      <w:r>
+        <w:rPr>
+          <w:rFonts w:cs="B Nazanin" w:hint="cs"/>
+          <w:sz w:val="36"/>
+          <w:szCs w:val="36"/>
+          <w:rtl/>
+          <w:lang w:bidi="fa-IR"/>
+        </w:rPr>
+        <w:lastRenderedPageBreak/>
+        <w:t>فرایند های زیر را به همراه طول زمان انفجار که بر حسب میلی ثانیه بیان شده است در نظر بگیرید</w:t>
+      </w:r>
+    </w:p>
+    <w:p>
+      <w:pPr>
+        <w:bidi/>
+        <w:jc w:val="lowKashida"/>
+        <w:rPr>
+          <w:rFonts w:cs="B Nazanin"/>
+          <w:sz w:val="36"/>
+          <w:szCs w:val="36"/>
+          <w:rtl/>
+          <w:lang w:bidi="fa-IR"/>
+        </w:rPr>
+      </w:pPr>
+      <w:r>
+        <w:rPr>
+          <w:rFonts w:cs="B Nazanin"/>
+          <w:sz w:val="36"/>
+          <w:szCs w:val="36"/>
+          <w:rtl/>
+          <w:lang w:bidi="fa-IR"/>
+        </w:rPr>
+        <w:drawing>
+          <wp:inline distT="0" distB="0" distL="0" distR="0" wp14:anchorId="341CC912" wp14:editId="521BD98B">
+            <wp:extent cx="5687763" cy="2137558"/>
+            <wp:effectExtent l="0" t="0" r="8255" b="0"/>
+            <wp:docPr id="3" name="Picture 3"/>
+            <wp:cNvGraphicFramePr>
+              <a:graphicFrameLocks xmlns:a="http://schemas.openxmlformats.org/drawingml/2006/main" noChangeAspect="1"/>
+            </wp:cNvGraphicFramePr>
+            <a:graphic xmlns:a="http://schemas.openxmlformats.org/drawingml/2006/main">
+              <a:graphicData uri="http://schemas.openxmlformats.org/drawingml/2006/picture">
+                <pic:pic xmlns:pic="http://schemas.openxmlformats.org/drawingml/2006/picture">
+                  <pic:nvPicPr>
+                    <pic:cNvPr id="1" name=""/>
+                    <pic:cNvPicPr/>
+                  </pic:nvPicPr>
+                  <pic:blipFill>
+                    <a:blip r:embed="rId9"/>
+                    <a:stretch>
+                      <a:fillRect/>
+                    </a:stretch>
+                  </pic:blipFill>
+                  <pic:spPr>
+                    <a:xfrm>
+                      <a:off x="0" y="0"/>
+                      <a:ext cx="5724592" cy="2151399"/>
+                    </a:xfrm>
+                    <a:prstGeom prst="rect">
+                      <a:avLst/>
+                    </a:prstGeom>
+                  </pic:spPr>
+                </pic:pic>
+              </a:graphicData>
+            </a:graphic>
+          </wp:inline>
+        </w:drawing>
+      </w:r>
+    </w:p>
+    <w:p>
+      <w:pPr>
+        <w:bidi/>
+        <w:jc w:val="lowKashida"/>
+        <w:rPr>
+          <w:rFonts w:cs="B Nazanin"/>
+          <w:sz w:val="36"/>
+          <w:szCs w:val="36"/>
+          <w:rtl/>
+          <w:lang w:bidi="fa-IR"/>
+        </w:rPr>
+      </w:pPr>
+    </w:p>
+    <w:p>
+      <w:pPr>
+        <w:bidi/>
+        <w:jc w:val="lowKashida"/>
+        <w:rPr>
+          <w:rFonts w:cs="B Nazanin" w:hint="cs"/>
+          <w:sz w:val="36"/>
+          <w:szCs w:val="36"/>
+          <w:rtl/>
+          <w:lang w:bidi="fa-IR"/>
+        </w:rPr>
+      </w:pPr>
+      <w:r>
+        <w:rPr>
+          <w:rFonts w:cs="B Nazanin" w:hint="cs"/>
+          <w:sz w:val="36"/>
+          <w:szCs w:val="36"/>
+          <w:rtl/>
+          <w:lang w:bidi="fa-IR"/>
+        </w:rPr>
+        <w:t xml:space="preserve">با استفاده از زمانبندی </w:t>
+      </w:r>
+      <w:r>
+        <w:rPr>
+          <w:rFonts w:cs="B Nazanin"/>
+          <w:sz w:val="36"/>
+          <w:szCs w:val="36"/>
+          <w:lang w:bidi="fa-IR"/>
+        </w:rPr>
+        <w:t>SJF</w:t>
+      </w:r>
+      <w:r>
+        <w:rPr>
+          <w:rFonts w:cs="B Nazanin" w:hint="cs"/>
+          <w:sz w:val="36"/>
+          <w:szCs w:val="36"/>
+          <w:rtl/>
+          <w:lang w:bidi="fa-IR"/>
+        </w:rPr>
+        <w:t xml:space="preserve"> این فرایند ها بر اساس نودار زیر زمانبندی می شوند</w:t>
+      </w:r>
+      <w:r>
+        <w:rPr>
+          <w:rFonts w:cs="B Nazanin" w:hint="cs"/>
+          <w:sz w:val="36"/>
+          <w:szCs w:val="36"/>
+          <w:rtl/>
+          <w:lang w:bidi="fa-IR"/>
+        </w:rPr>
+        <w:t>:</w:t>
+      </w:r>
+    </w:p>
+    <w:tbl>
+      <w:tblPr>
+        <w:tblStyle w:val="TableGrid"/>
+        <w:bidiVisual/>
+        <w:tblW w:w="11594" w:type="dxa"/>
+        <w:tblInd w:w="-1090" w:type="dxa"/>
+        <w:tblLook w:val="04A0" w:firstRow="1" w:lastRow="0" w:firstColumn="1" w:lastColumn="0" w:noHBand="0" w:noVBand="1"/>
+      </w:tblPr>
+      <w:tblGrid>
+        <w:gridCol w:w="4225"/>
+        <w:gridCol w:w="3780"/>
+        <w:gridCol w:w="2160"/>
+        <w:gridCol w:w="1429"/>
+      </w:tblGrid>
+      <w:tr>
+        <w:trPr>
+          <w:trHeight w:val="566"/>
+        </w:trPr>
+        <w:tc>
+          <w:tcPr>
+            <w:tcW w:w="4225" w:type="dxa"/>
+          </w:tcPr>
+          <w:p>
+            <w:pPr>
+              <w:bidi/>
+              <w:jc w:val="lowKashida"/>
+              <w:rPr>
+                <w:rFonts w:cs="B Nazanin" w:hint="cs"/>
+                <w:sz w:val="36"/>
+                <w:szCs w:val="36"/>
+                <w:rtl/>
+                <w:lang w:bidi="fa-IR"/>
+              </w:rPr>
+            </w:pPr>
+            <w:r>
+              <w:rPr>
+                <w:rFonts w:cs="B Nazanin"/>
+                <w:sz w:val="36"/>
+                <w:szCs w:val="36"/>
+                <w:lang w:bidi="fa-IR"/>
+              </w:rPr>
+              <w:t>P2</w:t>
+            </w:r>
+          </w:p>
+        </w:tc>
+        <w:tc>
+          <w:tcPr>
+            <w:tcW w:w="3780" w:type="dxa"/>
+          </w:tcPr>
+          <w:p>
+            <w:pPr>
+              <w:bidi/>
+              <w:jc w:val="lowKashida"/>
+              <w:rPr>
+                <w:rFonts w:cs="B Nazanin" w:hint="cs"/>
+                <w:sz w:val="36"/>
+                <w:szCs w:val="36"/>
+                <w:rtl/>
+                <w:lang w:bidi="fa-IR"/>
+              </w:rPr>
+            </w:pPr>
+            <w:r>
+              <w:rPr>
+                <w:rFonts w:cs="B Nazanin"/>
+                <w:sz w:val="36"/>
+                <w:szCs w:val="36"/>
+                <w:lang w:bidi="fa-IR"/>
+              </w:rPr>
+              <w:t>P3</w:t>
+            </w:r>
+          </w:p>
+        </w:tc>
+        <w:tc>
+          <w:tcPr>
+            <w:tcW w:w="2160" w:type="dxa"/>
+          </w:tcPr>
+          <w:p>
+            <w:pPr>
+              <w:bidi/>
+              <w:jc w:val="lowKashida"/>
+              <w:rPr>
+                <w:rFonts w:cs="B Nazanin" w:hint="cs"/>
+                <w:sz w:val="36"/>
+                <w:szCs w:val="36"/>
+                <w:rtl/>
+                <w:lang w:bidi="fa-IR"/>
+              </w:rPr>
+            </w:pPr>
+            <w:r>
+              <w:rPr>
+                <w:rFonts w:cs="B Nazanin"/>
+                <w:sz w:val="36"/>
+                <w:szCs w:val="36"/>
+                <w:lang w:bidi="fa-IR"/>
+              </w:rPr>
+              <w:t>P1</w:t>
+            </w:r>
+          </w:p>
+        </w:tc>
+        <w:tc>
+          <w:tcPr>
+            <w:tcW w:w="1429" w:type="dxa"/>
+          </w:tcPr>
+          <w:p>
+            <w:pPr>
+              <w:tabs>
+                <w:tab w:val="left" w:pos="306"/>
+              </w:tabs>
+              <w:bidi/>
+              <w:jc w:val="lowKashida"/>
+              <w:rPr>
+                <w:rFonts w:cs="Calibri"/>
+                <w:sz w:val="36"/>
+                <w:szCs w:val="36"/>
+                <w:lang w:bidi="fa-IR"/>
+              </w:rPr>
+            </w:pPr>
+            <w:r>
+              <w:rPr>
+                <w:rFonts w:cs="B Nazanin"/>
+                <w:sz w:val="36"/>
+                <w:szCs w:val="36"/>
+                <w:rtl/>
+                <w:lang w:bidi="fa-IR"/>
+              </w:rPr>
+              <w:tab/>
+            </w:r>
+            <w:r>
+              <w:rPr>
+                <w:rFonts w:cs="Calibri"/>
+                <w:sz w:val="36"/>
+                <w:szCs w:val="36"/>
+                <w:lang w:bidi="fa-IR"/>
+              </w:rPr>
+              <w:t>P4</w:t>
+            </w:r>
+          </w:p>
+        </w:tc>
+      </w:tr>
+    </w:tbl>
+    <w:p>
+      <w:pPr>
+        <w:rPr>
+          <w:rFonts w:cs="B Nazanin"/>
+          <w:sz w:val="36"/>
+          <w:szCs w:val="36"/>
+          <w:lang w:bidi="fa-IR"/>
+        </w:rPr>
+      </w:pPr>
+    </w:p>
+    <w:p>
+      <w:pPr>
+        <w:jc w:val="center"/>
+        <w:rPr>
+          <w:rFonts w:cs="B Nazanin"/>
+          <w:sz w:val="36"/>
+          <w:szCs w:val="36"/>
+          <w:lang w:bidi="fa-IR"/>
+        </w:rPr>
+      </w:pPr>
+      <w:r>
+        <w:rPr>
+          <w:rFonts w:cs="B Nazanin"/>
+          <w:sz w:val="36"/>
+          <w:szCs w:val="36"/>
+          <w:lang w:bidi="fa-IR"/>
+        </w:rPr>
+        <w:drawing>
+          <wp:inline distT="0" distB="0" distL="0" distR="0" wp14:anchorId="651F80C1" wp14:editId="0500429F">
+            <wp:extent cx="5907003" cy="819398"/>
+            <wp:effectExtent l="0" t="0" r="0" b="0"/>
+            <wp:docPr id="8" name="Picture 8"/>
+            <wp:cNvGraphicFramePr>
+              <a:graphicFrameLocks xmlns:a="http://schemas.openxmlformats.org/drawingml/2006/main" noChangeAspect="1"/>
+            </wp:cNvGraphicFramePr>
+            <a:graphic xmlns:a="http://schemas.openxmlformats.org/drawingml/2006/main">
+              <a:graphicData uri="http://schemas.openxmlformats.org/drawingml/2006/picture">
+                <pic:pic xmlns:pic="http://schemas.openxmlformats.org/drawingml/2006/picture">
+                  <pic:nvPicPr>
+                    <pic:cNvPr id="1" name=""/>
+                    <pic:cNvPicPr/>
+                  </pic:nvPicPr>
+                  <pic:blipFill>
+                    <a:blip r:embed="rId10"/>
+                    <a:stretch>
+                      <a:fillRect/>
+                    </a:stretch>
+                  </pic:blipFill>
+                  <pic:spPr>
+                    <a:xfrm>
+                      <a:off x="0" y="0"/>
+                      <a:ext cx="6037525" cy="837503"/>
+                    </a:xfrm>
+                    <a:prstGeom prst="rect">
+                      <a:avLst/>
+                    </a:prstGeom>
+                  </pic:spPr>
+                </pic:pic>
+              </a:graphicData>
+            </a:graphic>
+          </wp:inline>
+        </w:drawing>
+      </w:r>
+    </w:p>
+    <w:p>
+      <w:pPr>
+        <w:bidi/>
+        <w:rPr>
+          <w:rFonts w:cs="B Nazanin"/>
+          <w:sz w:val="36"/>
+          <w:szCs w:val="36"/>
+          <w:rtl/>
+          <w:lang w:bidi="fa-IR"/>
+        </w:rPr>
+      </w:pPr>
+      <w:r>
+        <w:rPr>
+          <w:rFonts w:cs="B Nazanin" w:hint="cs"/>
+          <w:sz w:val="36"/>
+          <w:szCs w:val="36"/>
+          <w:rtl/>
+          <w:lang w:bidi="fa-IR"/>
+        </w:rPr>
+        <w:t xml:space="preserve">زمان انتظار برای فرایند </w:t>
+      </w:r>
+      <w:r>
+        <w:rPr>
+          <w:rFonts w:cs="B Nazanin"/>
+          <w:sz w:val="36"/>
+          <w:szCs w:val="36"/>
+          <w:lang w:bidi="fa-IR"/>
+        </w:rPr>
+        <w:t>p1</w:t>
+      </w:r>
+      <w:r>
+        <w:rPr>
+          <w:rFonts w:cs="B Nazanin" w:hint="cs"/>
+          <w:sz w:val="36"/>
+          <w:szCs w:val="36"/>
+          <w:rtl/>
+          <w:lang w:bidi="fa-IR"/>
+        </w:rPr>
+        <w:t xml:space="preserve"> برابر با 3 میلی ثانیه است</w:t>
+      </w:r>
+      <w:r>
+        <w:rPr>
+          <w:rFonts w:cs="B Nazanin" w:hint="cs"/>
+          <w:sz w:val="36"/>
+          <w:szCs w:val="36"/>
+          <w:rtl/>
+          <w:lang w:bidi="fa-IR"/>
+        </w:rPr>
+        <w:t xml:space="preserve">، برای </w:t>
+      </w:r>
+      <w:r>
+        <w:rPr>
+          <w:rFonts w:cs="B Nazanin"/>
+          <w:sz w:val="36"/>
+          <w:szCs w:val="36"/>
+          <w:lang w:bidi="fa-IR"/>
+        </w:rPr>
+        <w:t>p2</w:t>
+      </w:r>
+      <w:r>
+        <w:rPr>
+          <w:rFonts w:cs="B Nazanin" w:hint="cs"/>
+          <w:sz w:val="36"/>
+          <w:szCs w:val="36"/>
+          <w:rtl/>
+          <w:lang w:bidi="fa-IR"/>
+        </w:rPr>
+        <w:t xml:space="preserve"> برابر با 16 میلی ثانیه و برای </w:t>
+      </w:r>
+      <w:r>
+        <w:rPr>
+          <w:rFonts w:cs="B Nazanin"/>
+          <w:sz w:val="36"/>
+          <w:szCs w:val="36"/>
+          <w:lang w:bidi="fa-IR"/>
+        </w:rPr>
+        <w:t>p3</w:t>
+      </w:r>
+      <w:r>
+        <w:rPr>
+          <w:rFonts w:cs="B Nazanin" w:hint="cs"/>
+          <w:sz w:val="36"/>
+          <w:szCs w:val="36"/>
+          <w:rtl/>
+          <w:lang w:bidi="fa-IR"/>
+        </w:rPr>
+        <w:t xml:space="preserve"> برابر با 9 میلی ثانیه و برای </w:t>
+      </w:r>
+      <w:r>
+        <w:rPr>
+          <w:rFonts w:cs="B Nazanin"/>
+          <w:sz w:val="36"/>
+          <w:szCs w:val="36"/>
+          <w:lang w:bidi="fa-IR"/>
+        </w:rPr>
+        <w:t>p4</w:t>
+      </w:r>
+      <w:r>
+        <w:rPr>
+          <w:rFonts w:cs="B Nazanin" w:hint="cs"/>
+          <w:sz w:val="36"/>
+          <w:szCs w:val="36"/>
+          <w:rtl/>
+          <w:lang w:bidi="fa-IR"/>
+        </w:rPr>
+        <w:t xml:space="preserve"> برابر با 0 میلی ثانیه است</w:t>
+      </w:r>
+      <w:r>
+        <w:rPr>
+          <w:rFonts w:cs="B Nazanin" w:hint="cs"/>
+          <w:sz w:val="36"/>
+          <w:szCs w:val="36"/>
+          <w:rtl/>
+          <w:lang w:bidi="fa-IR"/>
+        </w:rPr>
+        <w:t xml:space="preserve">. بنابراین میانگین زمان انتظار برابر با </w:t>
+      </w:r>
+    </w:p>
+    <w:p>
+      <w:pPr>
+        <w:rPr>
+          <w:rFonts w:cs="B Nazanin"/>
+          <w:sz w:val="36"/>
+          <w:szCs w:val="36"/>
+          <w:rtl/>
+          <w:lang w:bidi="fa-IR"/>
+        </w:rPr>
+      </w:pPr>
+      <w:r>
+        <w:rPr>
+          <w:rFonts w:cs="B Nazanin" w:hint="cs"/>
+          <w:sz w:val="36"/>
+          <w:szCs w:val="36"/>
+          <w:rtl/>
+          <w:lang w:bidi="fa-IR"/>
+        </w:rPr>
+        <w:t xml:space="preserve"> 7 = 4 / (3+9+16+0)</w:t>
+      </w:r>
+    </w:p>
+    <w:p>
+      <w:pPr>
+        <w:bidi/>
+        <w:rPr>
+          <w:rFonts w:cs="B Nazanin" w:hint="cs"/>
+          <w:sz w:val="36"/>
+          <w:szCs w:val="36"/>
+          <w:rtl/>
+          <w:lang w:bidi="fa-IR"/>
+        </w:rPr>
+      </w:pPr>
+      <w:r>
+        <w:rPr>
+          <w:rFonts w:cs="B Nazanin" w:hint="cs"/>
+          <w:sz w:val="36"/>
+          <w:szCs w:val="36"/>
+          <w:rtl/>
+          <w:lang w:bidi="fa-IR"/>
+        </w:rPr>
+        <w:t xml:space="preserve">میلی ثانیه است. اگر از الگوی زمانبندی </w:t>
+      </w:r>
+      <w:r>
+        <w:rPr>
+          <w:rFonts w:cs="B Nazanin"/>
+          <w:sz w:val="36"/>
+          <w:szCs w:val="36"/>
+          <w:lang w:bidi="fa-IR"/>
+        </w:rPr>
+        <w:t>FCFS</w:t>
+      </w:r>
+      <w:r>
+        <w:rPr>
+          <w:rFonts w:cs="B Nazanin" w:hint="cs"/>
+          <w:sz w:val="36"/>
+          <w:szCs w:val="36"/>
+          <w:rtl/>
+          <w:lang w:bidi="fa-IR"/>
+        </w:rPr>
+        <w:t xml:space="preserve"> استفاده می کردیم. میانگین زمان انتظار برابر با 10.25 میلی ثانیه بود</w:t>
       </w:r>
       <w:bookmarkStart w:id="0" w:name="_GoBack"/>
       <w:bookmarkEnd w:id="0"/>
+    </w:p>
+    <w:p>
+      <w:pPr>
+        <w:jc w:val="center"/>
+        <w:rPr>
+          <w:rFonts w:cs="B Nazanin"/>
+          <w:sz w:val="36"/>
+          <w:szCs w:val="36"/>
+          <w:lang w:bidi="fa-IR"/>
+        </w:rPr>
+      </w:pPr>
+    </w:p>
+    <w:p>
+      <w:pPr>
+        <w:jc w:val="center"/>
+        <w:rPr>
+          <w:rFonts w:cs="B Nazanin" w:hint="cs"/>
+          <w:sz w:val="36"/>
+          <w:szCs w:val="36"/>
+          <w:rtl/>
+          <w:lang w:bidi="fa-IR"/>
+        </w:rPr>
+      </w:pPr>
     </w:p>
     <w:sectPr>
       <w:pgSz w:w="12240" w:h="15840"/>
@@ -2134,6 +3044,25 @@
       <w:contextualSpacing/>
     </w:pPr>
   </w:style>
+  <w:style w:type="table" w:styleId="TableGrid">
+    <w:name w:val="Table Grid"/>
+    <w:basedOn w:val="TableNormal"/>
+    <w:uiPriority w:val="39"/>
+    <w:rsid w:val="007B2B97"/>
+    <w:pPr>
+      <w:spacing w:after="0" w:line="240" w:lineRule="auto"/>
+    </w:pPr>
+    <w:tblPr>
+      <w:tblBorders>
+        <w:top w:val="single" w:sz="4" w:space="0" w:color="auto"/>
+        <w:left w:val="single" w:sz="4" w:space="0" w:color="auto"/>
+        <w:bottom w:val="single" w:sz="4" w:space="0" w:color="auto"/>
+        <w:right w:val="single" w:sz="4" w:space="0" w:color="auto"/>
+        <w:insideH w:val="single" w:sz="4" w:space="0" w:color="auto"/>
+        <w:insideV w:val="single" w:sz="4" w:space="0" w:color="auto"/>
+      </w:tblBorders>
+    </w:tblPr>
+  </w:style>
 </w:styles>
 </file>
 

</xml_diff>

<commit_message>
Lecture 4 is done
</commit_message>
<xml_diff>
--- a/Lecture-4/Lecture-4.docx
+++ b/Lecture-4/Lecture-4.docx
@@ -10,8 +10,9 @@
           <w:b/>
           <w:bCs/>
           <w:color w:val="FF0000"/>
-          <w:sz w:val="40"/>
-          <w:szCs w:val="40"/>
+          <w:sz w:val="44"/>
+          <w:szCs w:val="44"/>
+          <w:rtl/>
           <w:lang w:bidi="fa-IR"/>
         </w:rPr>
       </w:pPr>
@@ -21,13 +22,29 @@
           <w:b/>
           <w:bCs/>
           <w:color w:val="FF0000"/>
-          <w:sz w:val="40"/>
-          <w:szCs w:val="40"/>
+          <w:sz w:val="44"/>
+          <w:szCs w:val="44"/>
           <w:rtl/>
           <w:lang w:bidi="fa-IR"/>
         </w:rPr>
         <w:t>سیستم عامل جلسه چهارم</w:t>
       </w:r>
+    </w:p>
+    <w:p>
+      <w:pPr>
+        <w:jc w:val="center"/>
+        <w:rPr>
+          <w:rFonts w:cs="B Nazanin"/>
+          <w:b/>
+          <w:bCs/>
+          <w:color w:val="FF0000"/>
+          <w:sz w:val="44"/>
+          <w:szCs w:val="44"/>
+          <w:lang w:bidi="fa-IR"/>
+        </w:rPr>
+      </w:pPr>
+      <w:bookmarkStart w:id="0" w:name="_GoBack"/>
+      <w:bookmarkEnd w:id="0"/>
     </w:p>
     <w:p>
       <w:pPr>
@@ -210,6 +227,22 @@
         </w:rPr>
         <w:t>) نام دارد. در این الگوریتم فرایندی که زودتر پردازنده را درخواست کرده، زودتر آن را در اختیار می گیرد. پیاده سازی سیاست</w:t>
       </w:r>
+    </w:p>
+    <w:p>
+      <w:pPr>
+        <w:bidi/>
+        <w:jc w:val="lowKashida"/>
+        <w:rPr>
+          <w:rFonts w:cs="B Nazanin"/>
+          <w:b/>
+          <w:bCs/>
+          <w:color w:val="000000" w:themeColor="text1"/>
+          <w:sz w:val="36"/>
+          <w:szCs w:val="36"/>
+          <w:rtl/>
+          <w:lang w:bidi="fa-IR"/>
+        </w:rPr>
+      </w:pPr>
     </w:p>
     <w:p>
       <w:pPr>
@@ -2540,10 +2573,9 @@
       <w:pPr>
         <w:bidi/>
         <w:rPr>
-          <w:rFonts w:cs="B Nazanin" w:hint="cs"/>
-          <w:sz w:val="36"/>
-          <w:szCs w:val="36"/>
-          <w:rtl/>
+          <w:rFonts w:cs="B Nazanin"/>
+          <w:sz w:val="36"/>
+          <w:szCs w:val="36"/>
           <w:lang w:bidi="fa-IR"/>
         </w:rPr>
       </w:pPr>
@@ -2576,8 +2608,656 @@
         </w:rPr>
         <w:t xml:space="preserve"> استفاده می کردیم. میانگین زمان انتظار برابر با 10.25 میلی ثانیه بود</w:t>
       </w:r>
-      <w:bookmarkStart w:id="0" w:name="_GoBack"/>
-      <w:bookmarkEnd w:id="0"/>
+    </w:p>
+    <w:p>
+      <w:pPr>
+        <w:bidi/>
+        <w:rPr>
+          <w:rFonts w:cs="B Nazanin" w:hint="cs"/>
+          <w:sz w:val="36"/>
+          <w:szCs w:val="36"/>
+          <w:rtl/>
+          <w:lang w:bidi="fa-IR"/>
+        </w:rPr>
+      </w:pPr>
+      <w:r>
+        <w:rPr>
+          <w:rFonts w:cs="B Nazanin" w:hint="cs"/>
+          <w:sz w:val="36"/>
+          <w:szCs w:val="36"/>
+          <w:rtl/>
+          <w:lang w:bidi="fa-IR"/>
+        </w:rPr>
+        <w:lastRenderedPageBreak/>
+        <w:t xml:space="preserve">الگوریتم زمانبندی </w:t>
+      </w:r>
+      <w:r>
+        <w:rPr>
+          <w:rFonts w:cs="B Nazanin"/>
+          <w:sz w:val="36"/>
+          <w:szCs w:val="36"/>
+          <w:lang w:bidi="fa-IR"/>
+        </w:rPr>
+        <w:t>SJF</w:t>
+      </w:r>
+      <w:r>
+        <w:rPr>
+          <w:rFonts w:cs="B Nazanin" w:hint="cs"/>
+          <w:sz w:val="36"/>
+          <w:szCs w:val="36"/>
+          <w:rtl/>
+          <w:lang w:bidi="fa-IR"/>
+        </w:rPr>
+        <w:t xml:space="preserve"> احتمالا بهینه است. زیرا برای این مجموعه از فرایند ها میانگین زمان انتظار آن کمینه است. با انتقال فرایند کوتاه به قبل از فرایند بلند زمان انتظار مربوط به فرایند کوتاه ، پیش از زمان انتظار مربوط به فرایند بلند ، کاهش می یابد.</w:t>
+      </w:r>
+    </w:p>
+    <w:p>
+      <w:pPr>
+        <w:bidi/>
+        <w:rPr>
+          <w:rFonts w:cs="B Nazanin"/>
+          <w:sz w:val="36"/>
+          <w:szCs w:val="36"/>
+          <w:rtl/>
+          <w:lang w:bidi="fa-IR"/>
+        </w:rPr>
+      </w:pPr>
+      <w:r>
+        <w:rPr>
+          <w:rFonts w:cs="B Nazanin" w:hint="cs"/>
+          <w:sz w:val="36"/>
+          <w:szCs w:val="36"/>
+          <w:rtl/>
+          <w:lang w:bidi="fa-IR"/>
+        </w:rPr>
+        <w:t>در نتیجه میانگین زمان انتظار کاهش پیدا می کند</w:t>
+      </w:r>
+    </w:p>
+    <w:p>
+      <w:pPr>
+        <w:bidi/>
+        <w:rPr>
+          <w:rFonts w:cs="B Nazanin"/>
+          <w:sz w:val="36"/>
+          <w:szCs w:val="36"/>
+          <w:rtl/>
+          <w:lang w:bidi="fa-IR"/>
+        </w:rPr>
+      </w:pPr>
+      <w:r>
+        <w:rPr>
+          <w:rFonts w:cs="B Nazanin" w:hint="cs"/>
+          <w:b/>
+          <w:bCs/>
+          <w:sz w:val="36"/>
+          <w:szCs w:val="36"/>
+          <w:highlight w:val="yellow"/>
+          <w:u w:val="single"/>
+          <w:rtl/>
+          <w:lang w:bidi="fa-IR"/>
+        </w:rPr>
+        <w:t xml:space="preserve">مشکل عمده الگوریتم </w:t>
+      </w:r>
+      <w:r>
+        <w:rPr>
+          <w:rFonts w:cs="B Nazanin"/>
+          <w:b/>
+          <w:bCs/>
+          <w:sz w:val="36"/>
+          <w:szCs w:val="36"/>
+          <w:highlight w:val="yellow"/>
+          <w:u w:val="single"/>
+          <w:lang w:bidi="fa-IR"/>
+        </w:rPr>
+        <w:t>SJF</w:t>
+      </w:r>
+      <w:r>
+        <w:rPr>
+          <w:rFonts w:cs="B Nazanin" w:hint="cs"/>
+          <w:b/>
+          <w:bCs/>
+          <w:sz w:val="36"/>
+          <w:szCs w:val="36"/>
+          <w:highlight w:val="yellow"/>
+          <w:u w:val="single"/>
+          <w:rtl/>
+          <w:lang w:bidi="fa-IR"/>
+        </w:rPr>
+        <w:t xml:space="preserve"> این است که طول درخواست بعدی پردازنده باید مشخص باشد</w:t>
+      </w:r>
+      <w:r>
+        <w:rPr>
+          <w:rFonts w:cs="B Nazanin" w:hint="cs"/>
+          <w:b/>
+          <w:bCs/>
+          <w:sz w:val="36"/>
+          <w:szCs w:val="36"/>
+          <w:highlight w:val="yellow"/>
+          <w:u w:val="single"/>
+          <w:rtl/>
+          <w:lang w:bidi="fa-IR"/>
+        </w:rPr>
+        <w:t>.</w:t>
+      </w:r>
+      <w:r>
+        <w:rPr>
+          <w:rFonts w:cs="B Nazanin" w:hint="cs"/>
+          <w:b/>
+          <w:bCs/>
+          <w:sz w:val="36"/>
+          <w:szCs w:val="36"/>
+          <w:u w:val="single"/>
+          <w:rtl/>
+          <w:lang w:bidi="fa-IR"/>
+        </w:rPr>
+        <w:t xml:space="preserve"> </w:t>
+      </w:r>
+      <w:r>
+        <w:rPr>
+          <w:rFonts w:cs="B Nazanin" w:hint="cs"/>
+          <w:sz w:val="36"/>
+          <w:szCs w:val="36"/>
+          <w:rtl/>
+          <w:lang w:bidi="fa-IR"/>
+        </w:rPr>
+        <w:t>برای زمانبند بلند مدت (زمان بند کار) در یک سیستم دسته ای (</w:t>
+      </w:r>
+      <w:r>
+        <w:rPr>
+          <w:rFonts w:cs="B Nazanin"/>
+          <w:sz w:val="36"/>
+          <w:szCs w:val="36"/>
+          <w:lang w:bidi="fa-IR"/>
+        </w:rPr>
+        <w:t>batch</w:t>
+      </w:r>
+      <w:r>
+        <w:rPr>
+          <w:rFonts w:cs="B Nazanin" w:hint="cs"/>
+          <w:sz w:val="36"/>
+          <w:szCs w:val="36"/>
+          <w:rtl/>
+          <w:lang w:bidi="fa-IR"/>
+        </w:rPr>
+        <w:t>)</w:t>
+      </w:r>
+      <w:r>
+        <w:rPr>
+          <w:rFonts w:cs="B Nazanin"/>
+          <w:sz w:val="36"/>
+          <w:szCs w:val="36"/>
+          <w:lang w:bidi="fa-IR"/>
+        </w:rPr>
+        <w:t xml:space="preserve"> </w:t>
+      </w:r>
+      <w:r>
+        <w:rPr>
+          <w:rFonts w:cs="B Nazanin" w:hint="cs"/>
+          <w:sz w:val="36"/>
+          <w:szCs w:val="36"/>
+          <w:rtl/>
+          <w:lang w:bidi="fa-IR"/>
+        </w:rPr>
+        <w:t xml:space="preserve">، می توان حد زمانی را که کاربر هنگام تحویل </w:t>
+      </w:r>
+      <w:r>
+        <w:rPr>
+          <w:rFonts w:cs="B Nazanin" w:hint="cs"/>
+          <w:sz w:val="36"/>
+          <w:szCs w:val="36"/>
+          <w:rtl/>
+          <w:lang w:bidi="fa-IR"/>
+        </w:rPr>
+        <w:t>کار تعیین کرده است به عنوان طول فرایند در نظر گرفت. بنابراین، کاربران سعی می کنند حد زمانی فرایند را دقیقا برآورد کنند ؛ زیرا  اگر مقدار حد زمانی کمتر براورد شود ؛ به معنای دریافت پاسخ سریع تر است (اگر خیلی کم باشد موجب بروز خطای حد زمانی می شود که مستلزم تحویل دوباره است)</w:t>
+      </w:r>
+    </w:p>
+    <w:p>
+      <w:pPr>
+        <w:bidi/>
+        <w:rPr>
+          <w:rFonts w:cs="B Nazanin"/>
+          <w:b/>
+          <w:bCs/>
+          <w:sz w:val="36"/>
+          <w:szCs w:val="36"/>
+          <w:u w:val="single"/>
+          <w:rtl/>
+          <w:lang w:bidi="fa-IR"/>
+        </w:rPr>
+      </w:pPr>
+      <w:r>
+        <w:rPr>
+          <w:rFonts w:cs="B Nazanin" w:hint="cs"/>
+          <w:b/>
+          <w:bCs/>
+          <w:sz w:val="36"/>
+          <w:szCs w:val="36"/>
+          <w:u w:val="single"/>
+          <w:rtl/>
+          <w:lang w:bidi="fa-IR"/>
+        </w:rPr>
+        <w:t xml:space="preserve">زمانبندی </w:t>
+      </w:r>
+      <w:r>
+        <w:rPr>
+          <w:rFonts w:cs="B Nazanin"/>
+          <w:b/>
+          <w:bCs/>
+          <w:sz w:val="36"/>
+          <w:szCs w:val="36"/>
+          <w:u w:val="single"/>
+          <w:lang w:bidi="fa-IR"/>
+        </w:rPr>
+        <w:t>SJF</w:t>
+      </w:r>
+      <w:r>
+        <w:rPr>
+          <w:rFonts w:cs="B Nazanin" w:hint="cs"/>
+          <w:b/>
+          <w:bCs/>
+          <w:sz w:val="36"/>
+          <w:szCs w:val="36"/>
+          <w:u w:val="single"/>
+          <w:rtl/>
+          <w:lang w:bidi="fa-IR"/>
+        </w:rPr>
+        <w:t xml:space="preserve"> در زمانبندی بلند مدت کاربر زیادی دارد</w:t>
+      </w:r>
+    </w:p>
+    <w:p>
+      <w:pPr>
+        <w:bidi/>
+        <w:rPr>
+          <w:rFonts w:cs="B Nazanin" w:hint="cs"/>
+          <w:sz w:val="36"/>
+          <w:szCs w:val="36"/>
+          <w:rtl/>
+          <w:lang w:bidi="fa-IR"/>
+        </w:rPr>
+      </w:pPr>
+      <w:r>
+        <w:rPr>
+          <w:rFonts w:cs="B Nazanin" w:hint="cs"/>
+          <w:sz w:val="36"/>
+          <w:szCs w:val="36"/>
+          <w:rtl/>
+          <w:lang w:bidi="fa-IR"/>
+        </w:rPr>
+        <w:t xml:space="preserve">گرچه الگوریتم </w:t>
+      </w:r>
+      <w:r>
+        <w:rPr>
+          <w:rFonts w:cs="B Nazanin"/>
+          <w:sz w:val="36"/>
+          <w:szCs w:val="36"/>
+          <w:lang w:bidi="fa-IR"/>
+        </w:rPr>
+        <w:t>SJF</w:t>
+      </w:r>
+      <w:r>
+        <w:rPr>
+          <w:rFonts w:cs="B Nazanin" w:hint="cs"/>
+          <w:sz w:val="36"/>
+          <w:szCs w:val="36"/>
+          <w:rtl/>
+          <w:lang w:bidi="fa-IR"/>
+        </w:rPr>
+        <w:t xml:space="preserve"> بهینه است اما نمی تواند در سطح زمانبندی کوتاه مدت پردازنده به کار گرفته شود. راهی وجود ندا</w:t>
+      </w:r>
+      <w:r>
+        <w:rPr>
+          <w:rFonts w:cs="B Nazanin" w:hint="cs"/>
+          <w:sz w:val="36"/>
+          <w:szCs w:val="36"/>
+          <w:rtl/>
+          <w:lang w:bidi="fa-IR"/>
+        </w:rPr>
+        <w:t xml:space="preserve">رد که از انفجار بعدی پردازنده آگاهی پیدا کنیم. می توانیم زمانبندی </w:t>
+      </w:r>
+      <w:r>
+        <w:rPr>
+          <w:rFonts w:cs="B Nazanin"/>
+          <w:sz w:val="36"/>
+          <w:szCs w:val="36"/>
+          <w:lang w:bidi="fa-IR"/>
+        </w:rPr>
+        <w:t>SJF</w:t>
+      </w:r>
+      <w:r>
+        <w:rPr>
+          <w:rFonts w:cs="B Nazanin" w:hint="cs"/>
+          <w:sz w:val="36"/>
+          <w:szCs w:val="36"/>
+          <w:rtl/>
+          <w:lang w:bidi="fa-IR"/>
+        </w:rPr>
+        <w:t xml:space="preserve"> را تخمین بزنیم . ممکن است طول انفجار بعدی پردازنده را ندانیم. اما می توانیم اندازه اش را پیش بینی کنیم. انتظار داریم که طول انفجار بعدی پردازنده ، مشابه قبلی باشد</w:t>
+      </w:r>
+      <w:r>
+        <w:rPr>
+          <w:rFonts w:cs="B Nazanin" w:hint="cs"/>
+          <w:sz w:val="36"/>
+          <w:szCs w:val="36"/>
+          <w:rtl/>
+          <w:lang w:bidi="fa-IR"/>
+        </w:rPr>
+        <w:t>.</w:t>
+      </w:r>
+    </w:p>
+    <w:p>
+      <w:pPr>
+        <w:bidi/>
+        <w:rPr>
+          <w:rFonts w:cs="B Nazanin" w:hint="cs"/>
+          <w:sz w:val="36"/>
+          <w:szCs w:val="36"/>
+          <w:rtl/>
+          <w:lang w:bidi="fa-IR"/>
+        </w:rPr>
+      </w:pPr>
+      <w:r>
+        <w:rPr>
+          <w:rFonts w:cs="B Nazanin" w:hint="cs"/>
+          <w:sz w:val="36"/>
+          <w:szCs w:val="36"/>
+          <w:rtl/>
+          <w:lang w:bidi="fa-IR"/>
+        </w:rPr>
+        <w:t>بنابراین با تخمین طول انفجار بعدی پردازنده می توانیم فرایندی را انتخاب کنیم که طول انفجار بعدی پردازنده ی کوتاه تر است</w:t>
+      </w:r>
+      <w:r>
+        <w:rPr>
+          <w:rFonts w:cs="B Nazanin" w:hint="cs"/>
+          <w:sz w:val="36"/>
+          <w:szCs w:val="36"/>
+          <w:rtl/>
+          <w:lang w:bidi="fa-IR"/>
+        </w:rPr>
+        <w:t>/</w:t>
+      </w:r>
+    </w:p>
+    <w:p>
+      <w:pPr>
+        <w:bidi/>
+        <w:rPr>
+          <w:rFonts w:cs="B Nazanin"/>
+          <w:b/>
+          <w:bCs/>
+          <w:sz w:val="36"/>
+          <w:szCs w:val="36"/>
+          <w:u w:val="single"/>
+          <w:rtl/>
+          <w:lang w:bidi="fa-IR"/>
+        </w:rPr>
+      </w:pPr>
+      <w:r>
+        <w:rPr>
+          <w:rFonts w:cs="B Nazanin" w:hint="cs"/>
+          <w:b/>
+          <w:bCs/>
+          <w:sz w:val="36"/>
+          <w:szCs w:val="36"/>
+          <w:u w:val="single"/>
+          <w:rtl/>
+          <w:lang w:bidi="fa-IR"/>
+        </w:rPr>
+        <w:t xml:space="preserve">الگوریتم </w:t>
+      </w:r>
+      <w:r>
+        <w:rPr>
+          <w:rFonts w:cs="B Nazanin"/>
+          <w:b/>
+          <w:bCs/>
+          <w:sz w:val="36"/>
+          <w:szCs w:val="36"/>
+          <w:u w:val="single"/>
+          <w:lang w:bidi="fa-IR"/>
+        </w:rPr>
+        <w:t xml:space="preserve"> SJF </w:t>
+      </w:r>
+      <w:r>
+        <w:rPr>
+          <w:rFonts w:cs="B Nazanin" w:hint="cs"/>
+          <w:b/>
+          <w:bCs/>
+          <w:sz w:val="36"/>
+          <w:szCs w:val="36"/>
+          <w:u w:val="single"/>
+          <w:rtl/>
+          <w:lang w:bidi="fa-IR"/>
+        </w:rPr>
+        <w:t>ممکن است با قبضه کردن یا بدون قبضه کردن باشد</w:t>
+      </w:r>
+    </w:p>
+    <w:p>
+      <w:pPr>
+        <w:bidi/>
+        <w:rPr>
+          <w:rFonts w:cs="B Nazanin" w:hint="cs"/>
+          <w:sz w:val="36"/>
+          <w:szCs w:val="36"/>
+          <w:rtl/>
+          <w:lang w:bidi="fa-IR"/>
+        </w:rPr>
+      </w:pPr>
+      <w:r>
+        <w:rPr>
+          <w:rFonts w:cs="B Nazanin" w:hint="cs"/>
+          <w:sz w:val="36"/>
+          <w:szCs w:val="36"/>
+          <w:rtl/>
+          <w:lang w:bidi="fa-IR"/>
+        </w:rPr>
+        <w:lastRenderedPageBreak/>
+        <w:t>اگر فرایندی در حال اجرا باشد و فرایند جدیدی به صف آماده وارد شود، یکی از این دو فرایند باید انتخاب شود. اگر زمان انفجار بعدی پردازنده ی فرایند</w:t>
+      </w:r>
+      <w:r>
+        <w:rPr>
+          <w:rFonts w:cs="B Nazanin" w:hint="cs"/>
+          <w:sz w:val="36"/>
+          <w:szCs w:val="36"/>
+          <w:rtl/>
+          <w:lang w:bidi="fa-IR"/>
+        </w:rPr>
+        <w:t xml:space="preserve"> جدید ، کمتر از انفجار باقی مانده ی پردازنده در فرایند فعلی باشد در این صورت الگوریتم "با قبضه کردن </w:t>
+      </w:r>
+      <w:r>
+        <w:rPr>
+          <w:rFonts w:cs="B Nazanin"/>
+          <w:sz w:val="36"/>
+          <w:szCs w:val="36"/>
+          <w:lang w:bidi="fa-IR"/>
+        </w:rPr>
+        <w:t>Preemptive</w:t>
+      </w:r>
+      <w:r>
+        <w:rPr>
+          <w:rFonts w:cs="B Nazanin" w:hint="cs"/>
+          <w:sz w:val="36"/>
+          <w:szCs w:val="36"/>
+          <w:lang w:bidi="fa-IR"/>
+        </w:rPr>
+        <w:t xml:space="preserve"> </w:t>
+      </w:r>
+      <w:r>
+        <w:rPr>
+          <w:rFonts w:cs="B Nazanin" w:hint="cs"/>
+          <w:sz w:val="36"/>
+          <w:szCs w:val="36"/>
+          <w:rtl/>
+          <w:lang w:bidi="fa-IR"/>
+        </w:rPr>
+        <w:t>"</w:t>
+      </w:r>
+      <w:r>
+        <w:rPr>
+          <w:rFonts w:cs="B Nazanin"/>
+          <w:sz w:val="36"/>
+          <w:szCs w:val="36"/>
+          <w:lang w:bidi="fa-IR"/>
+        </w:rPr>
+        <w:t xml:space="preserve"> </w:t>
+      </w:r>
+      <w:r>
+        <w:rPr>
+          <w:rFonts w:cs="B Nazanin" w:hint="cs"/>
+          <w:sz w:val="36"/>
+          <w:szCs w:val="36"/>
+          <w:rtl/>
+          <w:lang w:bidi="fa-IR"/>
+        </w:rPr>
+        <w:t xml:space="preserve">. از اجرای فرایند در حال اجرا جلوگیری میکند و فرایند جدید اجرا می شود.در حالی که الگوریتم "بدون قبضه کردن </w:t>
+      </w:r>
+      <w:r>
+        <w:rPr>
+          <w:rFonts w:cs="B Nazanin"/>
+          <w:sz w:val="36"/>
+          <w:szCs w:val="36"/>
+          <w:lang w:bidi="fa-IR"/>
+        </w:rPr>
+        <w:t>Nonp</w:t>
+      </w:r>
+      <w:r>
+        <w:rPr>
+          <w:rFonts w:cs="B Nazanin"/>
+          <w:sz w:val="36"/>
+          <w:szCs w:val="36"/>
+          <w:lang w:bidi="fa-IR"/>
+        </w:rPr>
+        <w:t>reemptive</w:t>
+      </w:r>
+      <w:r>
+        <w:rPr>
+          <w:rFonts w:cs="B Nazanin" w:hint="cs"/>
+          <w:sz w:val="36"/>
+          <w:szCs w:val="36"/>
+          <w:rtl/>
+          <w:lang w:bidi="fa-IR"/>
+        </w:rPr>
+        <w:t>" اجازه می دهد که فرایند در حال اجرا به اجرایش ادامه دهد تا انفجار پردازنده آن به اتمام برسد.</w:t>
+      </w:r>
+    </w:p>
+    <w:p>
+      <w:pPr>
+        <w:bidi/>
+        <w:rPr>
+          <w:rFonts w:cs="B Nazanin"/>
+          <w:sz w:val="36"/>
+          <w:szCs w:val="36"/>
+          <w:rtl/>
+          <w:lang w:bidi="fa-IR"/>
+        </w:rPr>
+      </w:pPr>
+    </w:p>
+    <w:p>
+      <w:pPr>
+        <w:bidi/>
+        <w:rPr>
+          <w:rFonts w:cs="B Nazanin"/>
+          <w:sz w:val="36"/>
+          <w:szCs w:val="36"/>
+          <w:highlight w:val="yellow"/>
+          <w:lang w:bidi="fa-IR"/>
+        </w:rPr>
+      </w:pPr>
+      <w:r>
+        <w:rPr>
+          <w:rFonts w:cs="B Nazanin" w:hint="cs"/>
+          <w:sz w:val="36"/>
+          <w:szCs w:val="36"/>
+          <w:highlight w:val="yellow"/>
+          <w:rtl/>
+          <w:lang w:bidi="fa-IR"/>
+        </w:rPr>
+        <w:t xml:space="preserve">زمانبندی </w:t>
+      </w:r>
+      <w:r>
+        <w:rPr>
+          <w:rFonts w:cs="B Nazanin"/>
+          <w:sz w:val="36"/>
+          <w:szCs w:val="36"/>
+          <w:highlight w:val="yellow"/>
+          <w:lang w:bidi="fa-IR"/>
+        </w:rPr>
+        <w:t>SJF</w:t>
+      </w:r>
+      <w:r>
+        <w:rPr>
+          <w:rFonts w:cs="B Nazanin" w:hint="cs"/>
+          <w:sz w:val="36"/>
+          <w:szCs w:val="36"/>
+          <w:highlight w:val="yellow"/>
+          <w:rtl/>
+          <w:lang w:bidi="fa-IR"/>
+        </w:rPr>
+        <w:t xml:space="preserve"> با قبضه کردن را گاهی خدمات به کوتاه ترین زمان باقی مانده </w:t>
+      </w:r>
+    </w:p>
+    <w:p>
+      <w:pPr>
+        <w:bidi/>
+        <w:rPr>
+          <w:rFonts w:cs="B Nazanin" w:hint="cs"/>
+          <w:sz w:val="36"/>
+          <w:szCs w:val="36"/>
+          <w:highlight w:val="yellow"/>
+          <w:rtl/>
+          <w:lang w:bidi="fa-IR"/>
+        </w:rPr>
+      </w:pPr>
+      <w:r>
+        <w:rPr>
+          <w:rFonts w:cs="B Nazanin" w:hint="cs"/>
+          <w:sz w:val="36"/>
+          <w:szCs w:val="36"/>
+          <w:highlight w:val="yellow"/>
+          <w:rtl/>
+          <w:lang w:bidi="fa-IR"/>
+        </w:rPr>
+        <w:t>(</w:t>
+      </w:r>
+      <w:r>
+        <w:rPr>
+          <w:rFonts w:cs="B Nazanin"/>
+          <w:sz w:val="36"/>
+          <w:szCs w:val="36"/>
+          <w:highlight w:val="yellow"/>
+          <w:lang w:bidi="fa-IR"/>
+        </w:rPr>
+        <w:t>Shortest-remaining-time-first</w:t>
+      </w:r>
+      <w:r>
+        <w:rPr>
+          <w:rFonts w:cs="B Nazanin"/>
+          <w:sz w:val="36"/>
+          <w:szCs w:val="36"/>
+          <w:highlight w:val="yellow"/>
+          <w:lang w:bidi="fa-IR"/>
+        </w:rPr>
+        <w:t xml:space="preserve"> </w:t>
+      </w:r>
+      <w:r>
+        <w:rPr>
+          <w:rFonts w:cs="B Nazanin" w:hint="cs"/>
+          <w:sz w:val="36"/>
+          <w:szCs w:val="36"/>
+          <w:highlight w:val="yellow"/>
+          <w:rtl/>
+          <w:lang w:bidi="fa-IR"/>
+        </w:rPr>
+        <w:t xml:space="preserve">) </w:t>
+      </w:r>
+      <w:r>
+        <w:rPr>
+          <w:rFonts w:cs="B Nazanin" w:hint="cs"/>
+          <w:sz w:val="36"/>
+          <w:szCs w:val="36"/>
+          <w:highlight w:val="yellow"/>
+          <w:rtl/>
+          <w:lang w:bidi="fa-IR"/>
+        </w:rPr>
+        <w:t>می نامند</w:t>
+      </w:r>
     </w:p>
     <w:p>
       <w:pPr>

</xml_diff>